<commit_message>
add: bab 3 use case naratif
</commit_message>
<xml_diff>
--- a/proposal_skripsi_eko_06756_MASTER.docx
+++ b/proposal_skripsi_eko_06756_MASTER.docx
@@ -18340,7 +18340,7 @@
           <w:numId w:val="25"/>
         </w:numPr>
         <w:spacing w:line="480" w:lineRule="auto"/>
-        <w:ind w:left="426"/>
+        <w:ind w:left="426" w:hanging="426"/>
         <w:jc w:val="both"/>
         <w:rPr>
           <w:rFonts w:ascii="Times New Roman" w:hAnsi="Times New Roman" w:cs="Times New Roman"/>
@@ -18878,7 +18878,7 @@
           <w:ilvl w:val="0"/>
           <w:numId w:val="25"/>
         </w:numPr>
-        <w:ind w:left="426"/>
+        <w:ind w:left="426" w:hanging="426"/>
         <w:rPr>
           <w:rFonts w:ascii="Times New Roman" w:hAnsi="Times New Roman" w:cs="Times New Roman"/>
           <w:b/>
@@ -18955,10 +18955,10 @@
           <w:noProof/>
         </w:rPr>
         <w:drawing>
-          <wp:inline distT="0" distB="0" distL="0" distR="0" wp14:anchorId="475BB5CF" wp14:editId="63517BCA">
-            <wp:extent cx="4646795" cy="4045527"/>
+          <wp:inline distT="0" distB="0" distL="0" distR="0" wp14:anchorId="74A3144B" wp14:editId="245F2C81">
+            <wp:extent cx="5039995" cy="4818380"/>
             <wp:effectExtent l="0" t="0" r="0" b="0"/>
-            <wp:docPr id="11" name="Picture 11" descr="Diagram&#10;&#10;Description automatically generated"/>
+            <wp:docPr id="10" name="Picture 10" descr="Diagram&#10;&#10;Description automatically generated"/>
             <wp:cNvGraphicFramePr>
               <a:graphicFrameLocks xmlns:a="http://schemas.openxmlformats.org/drawingml/2006/main" noChangeAspect="1"/>
             </wp:cNvGraphicFramePr>
@@ -18966,7 +18966,7 @@
               <a:graphicData uri="http://schemas.openxmlformats.org/drawingml/2006/picture">
                 <pic:pic xmlns:pic="http://schemas.openxmlformats.org/drawingml/2006/picture">
                   <pic:nvPicPr>
-                    <pic:cNvPr id="11" name="Picture 11" descr="Diagram&#10;&#10;Description automatically generated"/>
+                    <pic:cNvPr id="10" name="Picture 10" descr="Diagram&#10;&#10;Description automatically generated"/>
                     <pic:cNvPicPr>
                       <a:picLocks noChangeAspect="1" noChangeArrowheads="1"/>
                     </pic:cNvPicPr>
@@ -18987,7 +18987,7 @@
                   <pic:spPr bwMode="auto">
                     <a:xfrm>
                       <a:off x="0" y="0"/>
-                      <a:ext cx="4664331" cy="4060794"/>
+                      <a:ext cx="5039995" cy="4818380"/>
                     </a:xfrm>
                     <a:prstGeom prst="rect">
                       <a:avLst/>
@@ -19193,6 +19193,7 @@
           <w:sz w:val="24"/>
           <w:szCs w:val="24"/>
         </w:rPr>
+        <w:lastRenderedPageBreak/>
         <w:tab/>
       </w:r>
       <w:r>
@@ -19201,7 +19202,1160 @@
           <w:sz w:val="24"/>
           <w:szCs w:val="24"/>
         </w:rPr>
-        <w:t xml:space="preserve">Pada gambar 3.3.3 di atas terlihat ada 3 aktor yang akan menggunakan sistem ini, yaitu: Kepala Gudang (Super Admin), Staff Gudang, PIC Projek. Kepala Gudang bertindak sebagai Super Admin yang mempunyai hak akses ke fitur </w:t>
+        <w:t>Pada gambar 3.3.3 di atas terlihat ada 3 aktor yang akan menggunakan sistem ini, yaitu: Kepala Gudang</w:t>
+      </w:r>
+      <w:r>
+        <w:rPr>
+          <w:rFonts w:ascii="Times New Roman" w:hAnsi="Times New Roman" w:cs="Times New Roman"/>
+          <w:sz w:val="24"/>
+          <w:szCs w:val="24"/>
+        </w:rPr>
+        <w:t xml:space="preserve">, </w:t>
+      </w:r>
+      <w:r>
+        <w:rPr>
+          <w:rFonts w:ascii="Times New Roman" w:hAnsi="Times New Roman" w:cs="Times New Roman"/>
+          <w:sz w:val="24"/>
+          <w:szCs w:val="24"/>
+        </w:rPr>
+        <w:t xml:space="preserve">Staff Gudang, </w:t>
+      </w:r>
+      <w:r>
+        <w:rPr>
+          <w:rFonts w:ascii="Times New Roman" w:hAnsi="Times New Roman" w:cs="Times New Roman"/>
+          <w:sz w:val="24"/>
+          <w:szCs w:val="24"/>
+        </w:rPr>
+        <w:t xml:space="preserve">Staff </w:t>
+      </w:r>
+      <w:r>
+        <w:rPr>
+          <w:rFonts w:ascii="Times New Roman" w:hAnsi="Times New Roman" w:cs="Times New Roman"/>
+          <w:sz w:val="24"/>
+          <w:szCs w:val="24"/>
+        </w:rPr>
+        <w:t xml:space="preserve">PIC Projek. Kepala Gudang </w:t>
+      </w:r>
+      <w:r>
+        <w:rPr>
+          <w:rFonts w:ascii="Times New Roman" w:hAnsi="Times New Roman" w:cs="Times New Roman"/>
+          <w:sz w:val="24"/>
+          <w:szCs w:val="24"/>
+        </w:rPr>
+        <w:t xml:space="preserve">merupakan </w:t>
+      </w:r>
+      <w:r>
+        <w:rPr>
+          <w:rFonts w:ascii="Times New Roman" w:hAnsi="Times New Roman" w:cs="Times New Roman"/>
+          <w:sz w:val="24"/>
+          <w:szCs w:val="24"/>
+        </w:rPr>
+        <w:t>aktor yang me</w:t>
+      </w:r>
+      <w:r>
+        <w:rPr>
+          <w:rFonts w:ascii="Times New Roman" w:hAnsi="Times New Roman" w:cs="Times New Roman"/>
+          <w:sz w:val="24"/>
+          <w:szCs w:val="24"/>
+        </w:rPr>
+        <w:t>ndaftar</w:t>
+      </w:r>
+      <w:r>
+        <w:rPr>
+          <w:rFonts w:ascii="Times New Roman" w:hAnsi="Times New Roman" w:cs="Times New Roman"/>
+          <w:sz w:val="24"/>
+          <w:szCs w:val="24"/>
+        </w:rPr>
+        <w:t>kan</w:t>
+      </w:r>
+      <w:r>
+        <w:rPr>
+          <w:rFonts w:ascii="Times New Roman" w:hAnsi="Times New Roman" w:cs="Times New Roman"/>
+          <w:sz w:val="24"/>
+          <w:szCs w:val="24"/>
+        </w:rPr>
+        <w:t xml:space="preserve"> </w:t>
+      </w:r>
+      <w:r>
+        <w:rPr>
+          <w:rFonts w:ascii="Times New Roman" w:hAnsi="Times New Roman" w:cs="Times New Roman"/>
+          <w:sz w:val="24"/>
+          <w:szCs w:val="24"/>
+        </w:rPr>
+        <w:t>perusahaan yang dipegang pada sistem inventori</w:t>
+      </w:r>
+      <w:r>
+        <w:rPr>
+          <w:rFonts w:ascii="Times New Roman" w:hAnsi="Times New Roman" w:cs="Times New Roman"/>
+          <w:sz w:val="24"/>
+          <w:szCs w:val="24"/>
+        </w:rPr>
+        <w:t>.</w:t>
+      </w:r>
+      <w:r>
+        <w:rPr>
+          <w:rFonts w:ascii="Times New Roman" w:hAnsi="Times New Roman" w:cs="Times New Roman"/>
+          <w:sz w:val="24"/>
+          <w:szCs w:val="24"/>
+        </w:rPr>
+        <w:t xml:space="preserve"> Kepala Gudang </w:t>
+      </w:r>
+      <w:r>
+        <w:rPr>
+          <w:rFonts w:ascii="Times New Roman" w:hAnsi="Times New Roman" w:cs="Times New Roman"/>
+          <w:sz w:val="24"/>
+          <w:szCs w:val="24"/>
+        </w:rPr>
+        <w:t>mempunyai hak akses</w:t>
+      </w:r>
+      <w:r>
+        <w:rPr>
+          <w:rFonts w:ascii="Times New Roman" w:hAnsi="Times New Roman" w:cs="Times New Roman"/>
+          <w:sz w:val="24"/>
+          <w:szCs w:val="24"/>
+        </w:rPr>
+        <w:t xml:space="preserve"> khusus yaitu</w:t>
+      </w:r>
+      <w:r>
+        <w:rPr>
+          <w:rFonts w:ascii="Times New Roman" w:hAnsi="Times New Roman" w:cs="Times New Roman"/>
+          <w:sz w:val="24"/>
+          <w:szCs w:val="24"/>
+        </w:rPr>
+        <w:t xml:space="preserve"> fitur </w:t>
+      </w:r>
+      <w:r>
+        <w:rPr>
+          <w:rFonts w:ascii="Times New Roman" w:hAnsi="Times New Roman" w:cs="Times New Roman"/>
+          <w:sz w:val="24"/>
+          <w:szCs w:val="24"/>
+        </w:rPr>
+        <w:t>Mendaftarkan Staff Gudang</w:t>
+      </w:r>
+      <w:r>
+        <w:rPr>
+          <w:rFonts w:ascii="Times New Roman" w:hAnsi="Times New Roman" w:cs="Times New Roman"/>
+          <w:sz w:val="24"/>
+          <w:szCs w:val="24"/>
+        </w:rPr>
+        <w:t xml:space="preserve">. </w:t>
+      </w:r>
+      <w:r>
+        <w:rPr>
+          <w:rFonts w:ascii="Times New Roman" w:hAnsi="Times New Roman" w:cs="Times New Roman"/>
+          <w:sz w:val="24"/>
+          <w:szCs w:val="24"/>
+        </w:rPr>
+        <w:t xml:space="preserve">Kepala Gudang juga memiliki akses penuh untuk semua fitur pada sistem inventori ini. </w:t>
+      </w:r>
+      <w:r>
+        <w:rPr>
+          <w:rFonts w:ascii="Times New Roman" w:hAnsi="Times New Roman" w:cs="Times New Roman"/>
+          <w:sz w:val="24"/>
+          <w:szCs w:val="24"/>
+        </w:rPr>
+        <w:t>Staf</w:t>
+      </w:r>
+      <w:r>
+        <w:rPr>
+          <w:rFonts w:ascii="Times New Roman" w:hAnsi="Times New Roman" w:cs="Times New Roman"/>
+          <w:sz w:val="24"/>
+          <w:szCs w:val="24"/>
+        </w:rPr>
+        <w:t xml:space="preserve"> Gudang adalah user yang sudah di daftarkan oleh kepala gudang, dimana memiliki fitur yang sudah dikhususkan untuk mengelola inventori gudang. </w:t>
+      </w:r>
+      <w:r>
+        <w:rPr>
+          <w:rFonts w:ascii="Times New Roman" w:hAnsi="Times New Roman" w:cs="Times New Roman"/>
+          <w:sz w:val="24"/>
+          <w:szCs w:val="24"/>
+        </w:rPr>
+        <w:t xml:space="preserve">Staff </w:t>
+      </w:r>
+      <w:r>
+        <w:rPr>
+          <w:rFonts w:ascii="Times New Roman" w:hAnsi="Times New Roman" w:cs="Times New Roman"/>
+          <w:sz w:val="24"/>
+          <w:szCs w:val="24"/>
+        </w:rPr>
+        <w:t xml:space="preserve">PIC projek adalah user yang </w:t>
+      </w:r>
+      <w:r>
+        <w:rPr>
+          <w:rFonts w:ascii="Times New Roman" w:hAnsi="Times New Roman" w:cs="Times New Roman"/>
+          <w:sz w:val="24"/>
+          <w:szCs w:val="24"/>
+        </w:rPr>
+        <w:t xml:space="preserve">mendapatkan menu lebih terbatas. PIC </w:t>
+      </w:r>
+      <w:r>
+        <w:rPr>
+          <w:rFonts w:ascii="Times New Roman" w:hAnsi="Times New Roman" w:cs="Times New Roman"/>
+          <w:sz w:val="24"/>
+          <w:szCs w:val="24"/>
+        </w:rPr>
+        <w:t>Proyek</w:t>
+      </w:r>
+      <w:r>
+        <w:rPr>
+          <w:rFonts w:ascii="Times New Roman" w:hAnsi="Times New Roman" w:cs="Times New Roman"/>
+          <w:sz w:val="24"/>
+          <w:szCs w:val="24"/>
+        </w:rPr>
+        <w:t xml:space="preserve"> merupakan user</w:t>
+      </w:r>
+      <w:r>
+        <w:rPr>
+          <w:rFonts w:ascii="Times New Roman" w:hAnsi="Times New Roman" w:cs="Times New Roman"/>
+          <w:sz w:val="24"/>
+          <w:szCs w:val="24"/>
+        </w:rPr>
+        <w:t xml:space="preserve"> dari tim bisnis yang akan memonitor ketersediaan stok, yang kemudian akan m</w:t>
+      </w:r>
+      <w:r>
+        <w:rPr>
+          <w:rFonts w:ascii="Times New Roman" w:hAnsi="Times New Roman" w:cs="Times New Roman"/>
+          <w:sz w:val="24"/>
+          <w:szCs w:val="24"/>
+        </w:rPr>
+        <w:t>enerbitkan DO (Delivery Order) atau surat perintah barang keluar.</w:t>
+      </w:r>
+    </w:p>
+    <w:p>
+      <w:pPr>
+        <w:pStyle w:val="ListParagraph"/>
+        <w:numPr>
+          <w:ilvl w:val="0"/>
+          <w:numId w:val="25"/>
+        </w:numPr>
+        <w:spacing w:line="480" w:lineRule="auto"/>
+        <w:ind w:left="284"/>
+        <w:rPr>
+          <w:rFonts w:ascii="Times New Roman" w:hAnsi="Times New Roman" w:cs="Times New Roman"/>
+          <w:b/>
+          <w:bCs/>
+          <w:sz w:val="24"/>
+          <w:szCs w:val="24"/>
+        </w:rPr>
+      </w:pPr>
+      <w:r>
+        <w:rPr>
+          <w:rFonts w:ascii="Times New Roman" w:hAnsi="Times New Roman" w:cs="Times New Roman"/>
+          <w:b/>
+          <w:bCs/>
+          <w:sz w:val="24"/>
+          <w:szCs w:val="24"/>
+        </w:rPr>
+        <w:t>Use Case Naratif</w:t>
+      </w:r>
+    </w:p>
+    <w:p>
+      <w:pPr>
+        <w:spacing w:line="480" w:lineRule="auto"/>
+        <w:ind w:firstLine="284"/>
+        <w:jc w:val="both"/>
+        <w:rPr>
+          <w:rFonts w:ascii="Times New Roman" w:hAnsi="Times New Roman" w:cs="Times New Roman"/>
+          <w:sz w:val="24"/>
+          <w:szCs w:val="24"/>
+        </w:rPr>
+      </w:pPr>
+      <w:r>
+        <w:rPr>
+          <w:rFonts w:ascii="Times New Roman" w:hAnsi="Times New Roman" w:cs="Times New Roman"/>
+          <w:sz w:val="24"/>
+          <w:szCs w:val="24"/>
+        </w:rPr>
+        <w:t>Use case naratif menjelaskan deskripsi dari setiap use case pada setiap</w:t>
+      </w:r>
+      <w:r>
+        <w:rPr>
+          <w:rFonts w:ascii="Times New Roman" w:hAnsi="Times New Roman" w:cs="Times New Roman"/>
+          <w:sz w:val="24"/>
+          <w:szCs w:val="24"/>
+        </w:rPr>
+        <w:t xml:space="preserve"> </w:t>
+      </w:r>
+      <w:r>
+        <w:rPr>
+          <w:rFonts w:ascii="Times New Roman" w:hAnsi="Times New Roman" w:cs="Times New Roman"/>
+          <w:sz w:val="24"/>
+          <w:szCs w:val="24"/>
+        </w:rPr>
+        <w:t xml:space="preserve">aktor. Setiap skenario digambarkan dari </w:t>
+      </w:r>
+      <w:r>
+        <w:rPr>
+          <w:rFonts w:ascii="Times New Roman" w:hAnsi="Times New Roman" w:cs="Times New Roman"/>
+          <w:sz w:val="24"/>
+          <w:szCs w:val="24"/>
+        </w:rPr>
+        <w:t>perspektif</w:t>
+      </w:r>
+      <w:r>
+        <w:rPr>
+          <w:rFonts w:ascii="Times New Roman" w:hAnsi="Times New Roman" w:cs="Times New Roman"/>
+          <w:sz w:val="24"/>
+          <w:szCs w:val="24"/>
+        </w:rPr>
+        <w:t xml:space="preserve"> aktor yang saling</w:t>
+      </w:r>
+      <w:r>
+        <w:rPr>
+          <w:rFonts w:ascii="Times New Roman" w:hAnsi="Times New Roman" w:cs="Times New Roman"/>
+          <w:sz w:val="24"/>
+          <w:szCs w:val="24"/>
+        </w:rPr>
+        <w:t xml:space="preserve"> </w:t>
+      </w:r>
+      <w:r>
+        <w:rPr>
+          <w:rFonts w:ascii="Times New Roman" w:hAnsi="Times New Roman" w:cs="Times New Roman"/>
+          <w:sz w:val="24"/>
+          <w:szCs w:val="24"/>
+        </w:rPr>
+        <w:t>berinteraksi dengan sistem dalam berbagai cara. Skenario Use Case</w:t>
+      </w:r>
+      <w:r>
+        <w:rPr>
+          <w:rFonts w:ascii="Times New Roman" w:hAnsi="Times New Roman" w:cs="Times New Roman"/>
+          <w:sz w:val="24"/>
+          <w:szCs w:val="24"/>
+        </w:rPr>
+        <w:t xml:space="preserve"> </w:t>
+      </w:r>
+      <w:r>
+        <w:rPr>
+          <w:rFonts w:ascii="Times New Roman" w:hAnsi="Times New Roman" w:cs="Times New Roman"/>
+          <w:sz w:val="24"/>
+          <w:szCs w:val="24"/>
+        </w:rPr>
+        <w:t>akan dijelaskan pada pembahasan di bawah ini</w:t>
+      </w:r>
+      <w:r>
+        <w:rPr>
+          <w:rFonts w:ascii="Times New Roman" w:hAnsi="Times New Roman" w:cs="Times New Roman"/>
+          <w:sz w:val="24"/>
+          <w:szCs w:val="24"/>
+        </w:rPr>
+        <w:t>:</w:t>
+      </w:r>
+    </w:p>
+    <w:p>
+      <w:pPr>
+        <w:pStyle w:val="ListParagraph"/>
+        <w:numPr>
+          <w:ilvl w:val="0"/>
+          <w:numId w:val="26"/>
+        </w:numPr>
+        <w:spacing w:line="480" w:lineRule="auto"/>
+        <w:ind w:left="284"/>
+        <w:jc w:val="both"/>
+        <w:rPr>
+          <w:rFonts w:ascii="Times New Roman" w:hAnsi="Times New Roman" w:cs="Times New Roman"/>
+          <w:sz w:val="24"/>
+          <w:szCs w:val="24"/>
+        </w:rPr>
+      </w:pPr>
+      <w:r>
+        <w:rPr>
+          <w:rFonts w:ascii="Times New Roman" w:hAnsi="Times New Roman" w:cs="Times New Roman"/>
+          <w:sz w:val="24"/>
+          <w:szCs w:val="24"/>
+        </w:rPr>
+        <w:t>Use Case Register</w:t>
+      </w:r>
+    </w:p>
+    <w:p>
+      <w:pPr>
+        <w:spacing w:line="480" w:lineRule="auto"/>
+        <w:ind w:left="-76" w:firstLine="360"/>
+        <w:jc w:val="both"/>
+        <w:rPr>
+          <w:rFonts w:ascii="Times New Roman" w:hAnsi="Times New Roman" w:cs="Times New Roman"/>
+          <w:sz w:val="24"/>
+          <w:szCs w:val="24"/>
+        </w:rPr>
+      </w:pPr>
+      <w:r>
+        <w:rPr>
+          <w:rFonts w:ascii="Times New Roman" w:hAnsi="Times New Roman" w:cs="Times New Roman"/>
+          <w:sz w:val="24"/>
+          <w:szCs w:val="24"/>
+        </w:rPr>
+        <w:t xml:space="preserve">Use Case Register menjabarkan alur proses </w:t>
+      </w:r>
+      <w:r>
+        <w:rPr>
+          <w:rFonts w:ascii="Times New Roman" w:hAnsi="Times New Roman" w:cs="Times New Roman"/>
+          <w:sz w:val="24"/>
+          <w:szCs w:val="24"/>
+        </w:rPr>
+        <w:t>aktor mendaftar pada sistem</w:t>
+      </w:r>
+      <w:r>
+        <w:rPr>
+          <w:rFonts w:ascii="Times New Roman" w:hAnsi="Times New Roman" w:cs="Times New Roman"/>
+          <w:sz w:val="24"/>
+          <w:szCs w:val="24"/>
+        </w:rPr>
+        <w:t xml:space="preserve">. Pada proses ini juga dilengkapi dengan proses verifikasi email. Pembahasan juga menjelaskan tentang kemungkinan-kemungkinan yang akan terjadi pada proses tersebut. Use Case Register </w:t>
+      </w:r>
+      <w:r>
+        <w:rPr>
+          <w:rFonts w:ascii="Times New Roman" w:hAnsi="Times New Roman" w:cs="Times New Roman"/>
+          <w:sz w:val="24"/>
+          <w:szCs w:val="24"/>
+        </w:rPr>
+        <w:t xml:space="preserve">akan dijelaskan rinci pada tabel </w:t>
+      </w:r>
+    </w:p>
+    <w:tbl>
+      <w:tblPr>
+        <w:tblStyle w:val="TableGrid"/>
+        <w:tblW w:w="0" w:type="auto"/>
+        <w:tblLook w:val="04A0" w:firstRow="1" w:lastRow="0" w:firstColumn="1" w:lastColumn="0" w:noHBand="0" w:noVBand="1"/>
+      </w:tblPr>
+      <w:tblGrid>
+        <w:gridCol w:w="2122"/>
+        <w:gridCol w:w="2976"/>
+        <w:gridCol w:w="2829"/>
+      </w:tblGrid>
+      <w:tr>
+        <w:tc>
+          <w:tcPr>
+            <w:tcW w:w="2122" w:type="dxa"/>
+          </w:tcPr>
+          <w:p>
+            <w:pPr>
+              <w:spacing w:line="480" w:lineRule="auto"/>
+              <w:jc w:val="both"/>
+              <w:rPr>
+                <w:rFonts w:ascii="Times New Roman" w:hAnsi="Times New Roman" w:cs="Times New Roman"/>
+                <w:b/>
+                <w:bCs/>
+                <w:sz w:val="24"/>
+                <w:szCs w:val="24"/>
+              </w:rPr>
+            </w:pPr>
+            <w:r>
+              <w:rPr>
+                <w:rFonts w:ascii="Times New Roman" w:hAnsi="Times New Roman" w:cs="Times New Roman"/>
+                <w:b/>
+                <w:bCs/>
+                <w:sz w:val="24"/>
+                <w:szCs w:val="24"/>
+              </w:rPr>
+              <w:lastRenderedPageBreak/>
+              <w:t>Nama Use Case</w:t>
+            </w:r>
+          </w:p>
+        </w:tc>
+        <w:tc>
+          <w:tcPr>
+            <w:tcW w:w="5805" w:type="dxa"/>
+            <w:gridSpan w:val="2"/>
+          </w:tcPr>
+          <w:p>
+            <w:pPr>
+              <w:spacing w:line="480" w:lineRule="auto"/>
+              <w:jc w:val="both"/>
+              <w:rPr>
+                <w:rFonts w:ascii="Times New Roman" w:hAnsi="Times New Roman" w:cs="Times New Roman"/>
+                <w:sz w:val="24"/>
+                <w:szCs w:val="24"/>
+              </w:rPr>
+            </w:pPr>
+            <w:r>
+              <w:rPr>
+                <w:rFonts w:ascii="Times New Roman" w:hAnsi="Times New Roman" w:cs="Times New Roman"/>
+                <w:sz w:val="24"/>
+                <w:szCs w:val="24"/>
+              </w:rPr>
+              <w:t>Register</w:t>
+            </w:r>
+          </w:p>
+        </w:tc>
+      </w:tr>
+      <w:tr>
+        <w:tc>
+          <w:tcPr>
+            <w:tcW w:w="2122" w:type="dxa"/>
+          </w:tcPr>
+          <w:p>
+            <w:pPr>
+              <w:spacing w:line="480" w:lineRule="auto"/>
+              <w:jc w:val="both"/>
+              <w:rPr>
+                <w:rFonts w:ascii="Times New Roman" w:hAnsi="Times New Roman" w:cs="Times New Roman"/>
+                <w:b/>
+                <w:bCs/>
+                <w:sz w:val="24"/>
+                <w:szCs w:val="24"/>
+              </w:rPr>
+            </w:pPr>
+            <w:r>
+              <w:rPr>
+                <w:rFonts w:ascii="Times New Roman" w:hAnsi="Times New Roman" w:cs="Times New Roman"/>
+                <w:b/>
+                <w:bCs/>
+                <w:sz w:val="24"/>
+                <w:szCs w:val="24"/>
+              </w:rPr>
+              <w:t>Aktor</w:t>
+            </w:r>
+          </w:p>
+        </w:tc>
+        <w:tc>
+          <w:tcPr>
+            <w:tcW w:w="5805" w:type="dxa"/>
+            <w:gridSpan w:val="2"/>
+          </w:tcPr>
+          <w:p>
+            <w:pPr>
+              <w:spacing w:line="480" w:lineRule="auto"/>
+              <w:jc w:val="both"/>
+              <w:rPr>
+                <w:rFonts w:ascii="Times New Roman" w:hAnsi="Times New Roman" w:cs="Times New Roman"/>
+                <w:sz w:val="24"/>
+                <w:szCs w:val="24"/>
+              </w:rPr>
+            </w:pPr>
+            <w:r>
+              <w:rPr>
+                <w:rFonts w:ascii="Times New Roman" w:hAnsi="Times New Roman" w:cs="Times New Roman"/>
+                <w:sz w:val="24"/>
+                <w:szCs w:val="24"/>
+              </w:rPr>
+              <w:t>Kepala Gudang</w:t>
+            </w:r>
+          </w:p>
+        </w:tc>
+      </w:tr>
+      <w:tr>
+        <w:tc>
+          <w:tcPr>
+            <w:tcW w:w="2122" w:type="dxa"/>
+          </w:tcPr>
+          <w:p>
+            <w:pPr>
+              <w:spacing w:line="480" w:lineRule="auto"/>
+              <w:jc w:val="both"/>
+              <w:rPr>
+                <w:rFonts w:ascii="Times New Roman" w:hAnsi="Times New Roman" w:cs="Times New Roman"/>
+                <w:b/>
+                <w:bCs/>
+                <w:sz w:val="24"/>
+                <w:szCs w:val="24"/>
+              </w:rPr>
+            </w:pPr>
+            <w:r>
+              <w:rPr>
+                <w:rFonts w:ascii="Times New Roman" w:hAnsi="Times New Roman" w:cs="Times New Roman"/>
+                <w:b/>
+                <w:bCs/>
+                <w:sz w:val="24"/>
+                <w:szCs w:val="24"/>
+              </w:rPr>
+              <w:t>Deskripsi</w:t>
+            </w:r>
+          </w:p>
+        </w:tc>
+        <w:tc>
+          <w:tcPr>
+            <w:tcW w:w="5805" w:type="dxa"/>
+            <w:gridSpan w:val="2"/>
+          </w:tcPr>
+          <w:p>
+            <w:pPr>
+              <w:spacing w:line="480" w:lineRule="auto"/>
+              <w:jc w:val="both"/>
+              <w:rPr>
+                <w:rFonts w:ascii="Times New Roman" w:hAnsi="Times New Roman" w:cs="Times New Roman"/>
+                <w:sz w:val="24"/>
+                <w:szCs w:val="24"/>
+              </w:rPr>
+            </w:pPr>
+            <w:r>
+              <w:rPr>
+                <w:rFonts w:ascii="Times New Roman" w:hAnsi="Times New Roman" w:cs="Times New Roman"/>
+                <w:sz w:val="24"/>
+                <w:szCs w:val="24"/>
+              </w:rPr>
+              <w:t xml:space="preserve">Use Case ini menggambarkan kegiatan </w:t>
+            </w:r>
+            <w:r>
+              <w:rPr>
+                <w:rFonts w:ascii="Times New Roman" w:hAnsi="Times New Roman" w:cs="Times New Roman"/>
+                <w:sz w:val="24"/>
+                <w:szCs w:val="24"/>
+              </w:rPr>
+              <w:t>aktor mendaftarkan diri dan perusahaan pada sistem.</w:t>
+            </w:r>
+          </w:p>
+        </w:tc>
+      </w:tr>
+      <w:tr>
+        <w:tc>
+          <w:tcPr>
+            <w:tcW w:w="2122" w:type="dxa"/>
+          </w:tcPr>
+          <w:p>
+            <w:pPr>
+              <w:spacing w:line="480" w:lineRule="auto"/>
+              <w:jc w:val="both"/>
+              <w:rPr>
+                <w:rFonts w:ascii="Times New Roman" w:hAnsi="Times New Roman" w:cs="Times New Roman"/>
+                <w:b/>
+                <w:bCs/>
+                <w:sz w:val="24"/>
+                <w:szCs w:val="24"/>
+              </w:rPr>
+            </w:pPr>
+            <w:r>
+              <w:rPr>
+                <w:rFonts w:ascii="Times New Roman" w:hAnsi="Times New Roman" w:cs="Times New Roman"/>
+                <w:b/>
+                <w:bCs/>
+                <w:sz w:val="24"/>
+                <w:szCs w:val="24"/>
+              </w:rPr>
+              <w:t>Prekondisi</w:t>
+            </w:r>
+          </w:p>
+        </w:tc>
+        <w:tc>
+          <w:tcPr>
+            <w:tcW w:w="5805" w:type="dxa"/>
+            <w:gridSpan w:val="2"/>
+          </w:tcPr>
+          <w:p>
+            <w:pPr>
+              <w:spacing w:line="480" w:lineRule="auto"/>
+              <w:jc w:val="both"/>
+              <w:rPr>
+                <w:rFonts w:ascii="Times New Roman" w:hAnsi="Times New Roman" w:cs="Times New Roman"/>
+                <w:sz w:val="24"/>
+                <w:szCs w:val="24"/>
+              </w:rPr>
+            </w:pPr>
+            <w:r>
+              <w:rPr>
+                <w:rFonts w:ascii="Times New Roman" w:hAnsi="Times New Roman" w:cs="Times New Roman"/>
+                <w:sz w:val="24"/>
+                <w:szCs w:val="24"/>
+              </w:rPr>
+              <w:t>Kepala Gudang akses halaman register</w:t>
+            </w:r>
+          </w:p>
+        </w:tc>
+      </w:tr>
+      <w:tr>
+        <w:tc>
+          <w:tcPr>
+            <w:tcW w:w="2122" w:type="dxa"/>
+            <w:vMerge w:val="restart"/>
+            <w:vAlign w:val="center"/>
+          </w:tcPr>
+          <w:p>
+            <w:pPr>
+              <w:spacing w:line="480" w:lineRule="auto"/>
+              <w:rPr>
+                <w:rFonts w:ascii="Times New Roman" w:hAnsi="Times New Roman" w:cs="Times New Roman"/>
+                <w:b/>
+                <w:bCs/>
+                <w:sz w:val="24"/>
+                <w:szCs w:val="24"/>
+              </w:rPr>
+            </w:pPr>
+            <w:r>
+              <w:rPr>
+                <w:rFonts w:ascii="Times New Roman" w:hAnsi="Times New Roman" w:cs="Times New Roman"/>
+                <w:b/>
+                <w:bCs/>
+                <w:sz w:val="24"/>
+                <w:szCs w:val="24"/>
+              </w:rPr>
+              <w:t>Kondisi Normal</w:t>
+            </w:r>
+          </w:p>
+        </w:tc>
+        <w:tc>
+          <w:tcPr>
+            <w:tcW w:w="2976" w:type="dxa"/>
+          </w:tcPr>
+          <w:p>
+            <w:pPr>
+              <w:spacing w:line="480" w:lineRule="auto"/>
+              <w:jc w:val="both"/>
+              <w:rPr>
+                <w:rFonts w:ascii="Times New Roman" w:hAnsi="Times New Roman" w:cs="Times New Roman"/>
+                <w:b/>
+                <w:bCs/>
+                <w:sz w:val="24"/>
+                <w:szCs w:val="24"/>
+              </w:rPr>
+            </w:pPr>
+            <w:r>
+              <w:rPr>
+                <w:rFonts w:ascii="Times New Roman" w:hAnsi="Times New Roman" w:cs="Times New Roman"/>
+                <w:b/>
+                <w:bCs/>
+                <w:sz w:val="24"/>
+                <w:szCs w:val="24"/>
+              </w:rPr>
+              <w:t>Kegiatan Aktor</w:t>
+            </w:r>
+          </w:p>
+        </w:tc>
+        <w:tc>
+          <w:tcPr>
+            <w:tcW w:w="2829" w:type="dxa"/>
+          </w:tcPr>
+          <w:p>
+            <w:pPr>
+              <w:spacing w:line="480" w:lineRule="auto"/>
+              <w:jc w:val="both"/>
+              <w:rPr>
+                <w:rFonts w:ascii="Times New Roman" w:hAnsi="Times New Roman" w:cs="Times New Roman"/>
+                <w:b/>
+                <w:bCs/>
+                <w:sz w:val="24"/>
+                <w:szCs w:val="24"/>
+              </w:rPr>
+            </w:pPr>
+            <w:r>
+              <w:rPr>
+                <w:rFonts w:ascii="Times New Roman" w:hAnsi="Times New Roman" w:cs="Times New Roman"/>
+                <w:b/>
+                <w:bCs/>
+                <w:sz w:val="24"/>
+                <w:szCs w:val="24"/>
+              </w:rPr>
+              <w:t>Respon Sistem</w:t>
+            </w:r>
+          </w:p>
+        </w:tc>
+      </w:tr>
+      <w:tr>
+        <w:tc>
+          <w:tcPr>
+            <w:tcW w:w="2122" w:type="dxa"/>
+            <w:vMerge/>
+          </w:tcPr>
+          <w:p>
+            <w:pPr>
+              <w:spacing w:line="480" w:lineRule="auto"/>
+              <w:jc w:val="both"/>
+              <w:rPr>
+                <w:rFonts w:ascii="Times New Roman" w:hAnsi="Times New Roman" w:cs="Times New Roman"/>
+                <w:b/>
+                <w:bCs/>
+                <w:sz w:val="24"/>
+                <w:szCs w:val="24"/>
+              </w:rPr>
+            </w:pPr>
+          </w:p>
+        </w:tc>
+        <w:tc>
+          <w:tcPr>
+            <w:tcW w:w="2976" w:type="dxa"/>
+          </w:tcPr>
+          <w:p>
+            <w:pPr>
+              <w:pStyle w:val="ListParagraph"/>
+              <w:numPr>
+                <w:ilvl w:val="0"/>
+                <w:numId w:val="27"/>
+              </w:numPr>
+              <w:spacing w:line="480" w:lineRule="auto"/>
+              <w:ind w:left="312"/>
+              <w:rPr>
+                <w:rFonts w:ascii="Times New Roman" w:hAnsi="Times New Roman" w:cs="Times New Roman"/>
+                <w:sz w:val="24"/>
+                <w:szCs w:val="24"/>
+              </w:rPr>
+            </w:pPr>
+            <w:r>
+              <w:rPr>
+                <w:rFonts w:ascii="Times New Roman" w:hAnsi="Times New Roman" w:cs="Times New Roman"/>
+                <w:sz w:val="24"/>
+                <w:szCs w:val="24"/>
+              </w:rPr>
+              <w:t>Kepala Gudang mengisikan form register</w:t>
+            </w:r>
+          </w:p>
+        </w:tc>
+        <w:tc>
+          <w:tcPr>
+            <w:tcW w:w="2829" w:type="dxa"/>
+          </w:tcPr>
+          <w:p>
+            <w:pPr>
+              <w:pStyle w:val="ListParagraph"/>
+              <w:numPr>
+                <w:ilvl w:val="0"/>
+                <w:numId w:val="27"/>
+              </w:numPr>
+              <w:spacing w:line="480" w:lineRule="auto"/>
+              <w:ind w:left="319"/>
+              <w:rPr>
+                <w:rFonts w:ascii="Times New Roman" w:hAnsi="Times New Roman" w:cs="Times New Roman"/>
+                <w:sz w:val="24"/>
+                <w:szCs w:val="24"/>
+              </w:rPr>
+            </w:pPr>
+            <w:r>
+              <w:rPr>
+                <w:rFonts w:ascii="Times New Roman" w:hAnsi="Times New Roman" w:cs="Times New Roman"/>
+                <w:sz w:val="24"/>
+                <w:szCs w:val="24"/>
+              </w:rPr>
+              <w:t>Sistem memvalidasi apakah email sudah terdafar.</w:t>
+            </w:r>
+          </w:p>
+          <w:p>
+            <w:pPr>
+              <w:pStyle w:val="ListParagraph"/>
+              <w:numPr>
+                <w:ilvl w:val="0"/>
+                <w:numId w:val="27"/>
+              </w:numPr>
+              <w:spacing w:line="480" w:lineRule="auto"/>
+              <w:ind w:left="319"/>
+              <w:rPr>
+                <w:rFonts w:ascii="Times New Roman" w:hAnsi="Times New Roman" w:cs="Times New Roman"/>
+                <w:sz w:val="24"/>
+                <w:szCs w:val="24"/>
+              </w:rPr>
+            </w:pPr>
+            <w:r>
+              <w:rPr>
+                <w:rFonts w:ascii="Times New Roman" w:hAnsi="Times New Roman" w:cs="Times New Roman"/>
+                <w:sz w:val="24"/>
+                <w:szCs w:val="24"/>
+              </w:rPr>
+              <w:t>Sistem mengirimkan link verifikasi email</w:t>
+            </w:r>
+          </w:p>
+          <w:p>
+            <w:pPr>
+              <w:pStyle w:val="ListParagraph"/>
+              <w:numPr>
+                <w:ilvl w:val="0"/>
+                <w:numId w:val="27"/>
+              </w:numPr>
+              <w:spacing w:line="480" w:lineRule="auto"/>
+              <w:ind w:left="319"/>
+              <w:rPr>
+                <w:rFonts w:ascii="Times New Roman" w:hAnsi="Times New Roman" w:cs="Times New Roman"/>
+                <w:sz w:val="24"/>
+                <w:szCs w:val="24"/>
+              </w:rPr>
+            </w:pPr>
+            <w:r>
+              <w:rPr>
+                <w:rFonts w:ascii="Times New Roman" w:hAnsi="Times New Roman" w:cs="Times New Roman"/>
+                <w:sz w:val="24"/>
+                <w:szCs w:val="24"/>
+              </w:rPr>
+              <w:t>Simpan Data</w:t>
+            </w:r>
+          </w:p>
+        </w:tc>
+      </w:tr>
+      <w:tr>
+        <w:tc>
+          <w:tcPr>
+            <w:tcW w:w="2122" w:type="dxa"/>
+          </w:tcPr>
+          <w:p>
+            <w:pPr>
+              <w:spacing w:line="480" w:lineRule="auto"/>
+              <w:jc w:val="both"/>
+              <w:rPr>
+                <w:rFonts w:ascii="Times New Roman" w:hAnsi="Times New Roman" w:cs="Times New Roman"/>
+                <w:b/>
+                <w:bCs/>
+                <w:sz w:val="24"/>
+                <w:szCs w:val="24"/>
+              </w:rPr>
+            </w:pPr>
+            <w:r>
+              <w:rPr>
+                <w:rFonts w:ascii="Times New Roman" w:hAnsi="Times New Roman" w:cs="Times New Roman"/>
+                <w:b/>
+                <w:bCs/>
+                <w:sz w:val="24"/>
+                <w:szCs w:val="24"/>
+              </w:rPr>
+              <w:t>Kondisi Alternatif</w:t>
+            </w:r>
+          </w:p>
+        </w:tc>
+        <w:tc>
+          <w:tcPr>
+            <w:tcW w:w="5805" w:type="dxa"/>
+            <w:gridSpan w:val="2"/>
+          </w:tcPr>
+          <w:p>
+            <w:pPr>
+              <w:spacing w:line="480" w:lineRule="auto"/>
+              <w:jc w:val="both"/>
+              <w:rPr>
+                <w:rFonts w:ascii="Times New Roman" w:hAnsi="Times New Roman" w:cs="Times New Roman"/>
+                <w:sz w:val="24"/>
+                <w:szCs w:val="24"/>
+              </w:rPr>
+            </w:pPr>
+            <w:r>
+              <w:rPr>
+                <w:rFonts w:ascii="Times New Roman" w:hAnsi="Times New Roman" w:cs="Times New Roman"/>
+                <w:sz w:val="24"/>
+                <w:szCs w:val="24"/>
+              </w:rPr>
+              <w:t>Langkah No. 2 : jika email sudah terdaftar maka sistem akan menginformasikan dan registrasi tidak dapat dilanjutkan.</w:t>
+            </w:r>
+          </w:p>
+        </w:tc>
+      </w:tr>
+      <w:tr>
+        <w:tc>
+          <w:tcPr>
+            <w:tcW w:w="2122" w:type="dxa"/>
+          </w:tcPr>
+          <w:p>
+            <w:pPr>
+              <w:spacing w:line="480" w:lineRule="auto"/>
+              <w:jc w:val="both"/>
+              <w:rPr>
+                <w:rFonts w:ascii="Times New Roman" w:hAnsi="Times New Roman" w:cs="Times New Roman"/>
+                <w:b/>
+                <w:bCs/>
+                <w:sz w:val="24"/>
+                <w:szCs w:val="24"/>
+              </w:rPr>
+            </w:pPr>
+            <w:r>
+              <w:rPr>
+                <w:rFonts w:ascii="Times New Roman" w:hAnsi="Times New Roman" w:cs="Times New Roman"/>
+                <w:b/>
+                <w:bCs/>
+                <w:sz w:val="24"/>
+                <w:szCs w:val="24"/>
+              </w:rPr>
+              <w:t>Kesimpulan</w:t>
+            </w:r>
+          </w:p>
+        </w:tc>
+        <w:tc>
+          <w:tcPr>
+            <w:tcW w:w="5805" w:type="dxa"/>
+            <w:gridSpan w:val="2"/>
+          </w:tcPr>
+          <w:p>
+            <w:pPr>
+              <w:spacing w:line="480" w:lineRule="auto"/>
+              <w:jc w:val="both"/>
+              <w:rPr>
+                <w:rFonts w:ascii="Times New Roman" w:hAnsi="Times New Roman" w:cs="Times New Roman"/>
+                <w:sz w:val="24"/>
+                <w:szCs w:val="24"/>
+              </w:rPr>
+            </w:pPr>
+            <w:r>
+              <w:rPr>
+                <w:rFonts w:ascii="Times New Roman" w:hAnsi="Times New Roman" w:cs="Times New Roman"/>
+                <w:sz w:val="24"/>
+                <w:szCs w:val="24"/>
+              </w:rPr>
+              <w:t>User baru</w:t>
+            </w:r>
+            <w:r>
+              <w:rPr>
+                <w:rFonts w:ascii="Times New Roman" w:hAnsi="Times New Roman" w:cs="Times New Roman"/>
+                <w:sz w:val="24"/>
+                <w:szCs w:val="24"/>
+              </w:rPr>
+              <w:t xml:space="preserve"> sebagai Kepala Gudang</w:t>
+            </w:r>
+            <w:r>
+              <w:rPr>
+                <w:rFonts w:ascii="Times New Roman" w:hAnsi="Times New Roman" w:cs="Times New Roman"/>
+                <w:sz w:val="24"/>
+                <w:szCs w:val="24"/>
+              </w:rPr>
+              <w:t xml:space="preserve"> berhasil terdaftarkan jika </w:t>
+            </w:r>
+            <w:r>
+              <w:rPr>
+                <w:rFonts w:ascii="Times New Roman" w:hAnsi="Times New Roman" w:cs="Times New Roman"/>
+                <w:sz w:val="24"/>
+                <w:szCs w:val="24"/>
+              </w:rPr>
+              <w:t xml:space="preserve">langkah </w:t>
+            </w:r>
+            <w:r>
+              <w:rPr>
+                <w:rFonts w:ascii="Times New Roman" w:hAnsi="Times New Roman" w:cs="Times New Roman"/>
+                <w:sz w:val="24"/>
+                <w:szCs w:val="24"/>
+              </w:rPr>
+              <w:t>No. 4  sudah berhasil.</w:t>
+            </w:r>
+          </w:p>
+        </w:tc>
+      </w:tr>
+      <w:tr>
+        <w:tc>
+          <w:tcPr>
+            <w:tcW w:w="2122" w:type="dxa"/>
+          </w:tcPr>
+          <w:p>
+            <w:pPr>
+              <w:spacing w:line="480" w:lineRule="auto"/>
+              <w:jc w:val="both"/>
+              <w:rPr>
+                <w:rFonts w:ascii="Times New Roman" w:hAnsi="Times New Roman" w:cs="Times New Roman"/>
+                <w:b/>
+                <w:bCs/>
+                <w:sz w:val="24"/>
+                <w:szCs w:val="24"/>
+              </w:rPr>
+            </w:pPr>
+            <w:r>
+              <w:rPr>
+                <w:rFonts w:ascii="Times New Roman" w:hAnsi="Times New Roman" w:cs="Times New Roman"/>
+                <w:b/>
+                <w:bCs/>
+                <w:sz w:val="24"/>
+                <w:szCs w:val="24"/>
+              </w:rPr>
+              <w:t>Post Kondisi</w:t>
+            </w:r>
+          </w:p>
+        </w:tc>
+        <w:tc>
+          <w:tcPr>
+            <w:tcW w:w="5805" w:type="dxa"/>
+            <w:gridSpan w:val="2"/>
+          </w:tcPr>
+          <w:p>
+            <w:pPr>
+              <w:spacing w:line="480" w:lineRule="auto"/>
+              <w:jc w:val="both"/>
+              <w:rPr>
+                <w:rFonts w:ascii="Times New Roman" w:hAnsi="Times New Roman" w:cs="Times New Roman"/>
+                <w:sz w:val="24"/>
+                <w:szCs w:val="24"/>
+              </w:rPr>
+            </w:pPr>
+            <w:r>
+              <w:rPr>
+                <w:rFonts w:ascii="Times New Roman" w:hAnsi="Times New Roman" w:cs="Times New Roman"/>
+                <w:sz w:val="24"/>
+                <w:szCs w:val="24"/>
+              </w:rPr>
+              <w:t>Dapat mengakses fitur yang sudah disediakan.</w:t>
+            </w:r>
+          </w:p>
+        </w:tc>
+      </w:tr>
+    </w:tbl>
+    <w:p>
+      <w:pPr>
+        <w:spacing w:line="480" w:lineRule="auto"/>
+        <w:jc w:val="both"/>
+        <w:rPr>
+          <w:rFonts w:ascii="Times New Roman" w:hAnsi="Times New Roman" w:cs="Times New Roman"/>
+          <w:sz w:val="24"/>
+          <w:szCs w:val="24"/>
+        </w:rPr>
+      </w:pPr>
+    </w:p>
+    <w:p>
+      <w:pPr>
+        <w:pStyle w:val="ListParagraph"/>
+        <w:numPr>
+          <w:ilvl w:val="0"/>
+          <w:numId w:val="26"/>
+        </w:numPr>
+        <w:spacing w:line="480" w:lineRule="auto"/>
+        <w:ind w:left="284"/>
+        <w:jc w:val="both"/>
+        <w:rPr>
+          <w:rFonts w:ascii="Times New Roman" w:hAnsi="Times New Roman" w:cs="Times New Roman"/>
+          <w:sz w:val="24"/>
+          <w:szCs w:val="24"/>
+        </w:rPr>
+      </w:pPr>
+      <w:r>
+        <w:rPr>
+          <w:rFonts w:ascii="Times New Roman" w:hAnsi="Times New Roman" w:cs="Times New Roman"/>
+          <w:sz w:val="24"/>
+          <w:szCs w:val="24"/>
+        </w:rPr>
+        <w:t xml:space="preserve">Use Case </w:t>
+      </w:r>
+      <w:r>
+        <w:rPr>
+          <w:rFonts w:ascii="Times New Roman" w:hAnsi="Times New Roman" w:cs="Times New Roman"/>
+          <w:sz w:val="24"/>
+          <w:szCs w:val="24"/>
+        </w:rPr>
+        <w:t>Mendaftarkan Staff</w:t>
+      </w:r>
+    </w:p>
+    <w:p>
+      <w:pPr>
+        <w:spacing w:line="480" w:lineRule="auto"/>
+        <w:ind w:left="-76" w:firstLine="360"/>
+        <w:jc w:val="both"/>
+        <w:rPr>
+          <w:rFonts w:ascii="Times New Roman" w:hAnsi="Times New Roman" w:cs="Times New Roman"/>
+          <w:sz w:val="24"/>
+          <w:szCs w:val="24"/>
+        </w:rPr>
+      </w:pPr>
+      <w:r>
+        <w:rPr>
+          <w:rFonts w:ascii="Times New Roman" w:hAnsi="Times New Roman" w:cs="Times New Roman"/>
+          <w:sz w:val="24"/>
+          <w:szCs w:val="24"/>
+        </w:rPr>
+        <w:t xml:space="preserve">Use Case </w:t>
+      </w:r>
+      <w:r>
+        <w:rPr>
+          <w:rFonts w:ascii="Times New Roman" w:hAnsi="Times New Roman" w:cs="Times New Roman"/>
+          <w:sz w:val="24"/>
+          <w:szCs w:val="24"/>
+        </w:rPr>
+        <w:t>Mendaftarkan Staff</w:t>
+      </w:r>
+      <w:r>
+        <w:rPr>
+          <w:rFonts w:ascii="Times New Roman" w:hAnsi="Times New Roman" w:cs="Times New Roman"/>
+          <w:sz w:val="24"/>
+          <w:szCs w:val="24"/>
+        </w:rPr>
+        <w:t xml:space="preserve"> menjabarkan alur proses user didaftarkan oleh </w:t>
+      </w:r>
+      <w:r>
+        <w:rPr>
+          <w:rFonts w:ascii="Times New Roman" w:hAnsi="Times New Roman" w:cs="Times New Roman"/>
+          <w:sz w:val="24"/>
+          <w:szCs w:val="24"/>
+        </w:rPr>
+        <w:t>Kepala Gudang</w:t>
+      </w:r>
+      <w:r>
+        <w:rPr>
+          <w:rFonts w:ascii="Times New Roman" w:hAnsi="Times New Roman" w:cs="Times New Roman"/>
+          <w:sz w:val="24"/>
+          <w:szCs w:val="24"/>
+        </w:rPr>
+        <w:t xml:space="preserve">. Pada proses ini juga dilengkapi dengan proses verifikasi email. Pembahasan juga menjelaskan tentang kemungkinan-kemungkinan yang akan </w:t>
       </w:r>
       <w:r>
         <w:rPr>
@@ -19210,94 +20364,2858 @@
           <w:szCs w:val="24"/>
         </w:rPr>
         <w:lastRenderedPageBreak/>
-        <w:t>Register</w:t>
-      </w:r>
-      <w:r>
-        <w:rPr>
-          <w:rFonts w:ascii="Times New Roman" w:hAnsi="Times New Roman" w:cs="Times New Roman"/>
-          <w:sz w:val="24"/>
-          <w:szCs w:val="24"/>
-        </w:rPr>
-        <w:t>, dimana Kepala Gudang yang akan mendaftarkan semua user yang akan menggunakan sistem inventori</w:t>
-      </w:r>
-      <w:r>
-        <w:rPr>
-          <w:rFonts w:ascii="Times New Roman" w:hAnsi="Times New Roman" w:cs="Times New Roman"/>
-          <w:sz w:val="24"/>
-          <w:szCs w:val="24"/>
-        </w:rPr>
-        <w:t xml:space="preserve">. </w:t>
-      </w:r>
-      <w:r>
-        <w:rPr>
-          <w:rFonts w:ascii="Times New Roman" w:hAnsi="Times New Roman" w:cs="Times New Roman"/>
-          <w:sz w:val="24"/>
-          <w:szCs w:val="24"/>
-        </w:rPr>
-        <w:t xml:space="preserve">Kepala Gudang juga memiliki akses penuh untuk semua fitur pada sistem inventori ini. </w:t>
-      </w:r>
-      <w:r>
-        <w:rPr>
-          <w:rFonts w:ascii="Times New Roman" w:hAnsi="Times New Roman" w:cs="Times New Roman"/>
-          <w:sz w:val="24"/>
-          <w:szCs w:val="24"/>
-        </w:rPr>
-        <w:t>Staf</w:t>
-      </w:r>
-      <w:r>
-        <w:rPr>
-          <w:rFonts w:ascii="Times New Roman" w:hAnsi="Times New Roman" w:cs="Times New Roman"/>
-          <w:sz w:val="24"/>
-          <w:szCs w:val="24"/>
-        </w:rPr>
-        <w:t xml:space="preserve"> Gudang adalah user yang sudah di daftarkan oleh kepala gudang, dimana memiliki fitur yang sudah dikhususkan untuk mengelola inventori gudang. PIC projek adalah user yang </w:t>
-      </w:r>
-      <w:r>
-        <w:rPr>
-          <w:rFonts w:ascii="Times New Roman" w:hAnsi="Times New Roman" w:cs="Times New Roman"/>
-          <w:sz w:val="24"/>
-          <w:szCs w:val="24"/>
-        </w:rPr>
-        <w:t>mendapatkan menu lebih terbatas. PIC Porjek merupakan user</w:t>
-      </w:r>
-      <w:r>
-        <w:rPr>
-          <w:rFonts w:ascii="Times New Roman" w:hAnsi="Times New Roman" w:cs="Times New Roman"/>
-          <w:sz w:val="24"/>
-          <w:szCs w:val="24"/>
-        </w:rPr>
-        <w:t xml:space="preserve"> dari tim bisnis yang akan memonitor ketersediaan stok, yang kemudian akan m</w:t>
-      </w:r>
-      <w:r>
-        <w:rPr>
-          <w:rFonts w:ascii="Times New Roman" w:hAnsi="Times New Roman" w:cs="Times New Roman"/>
-          <w:sz w:val="24"/>
-          <w:szCs w:val="24"/>
-        </w:rPr>
-        <w:t>enerbitkan DO (Delivery Order) atau surat perintah barang keluar.</w:t>
-      </w:r>
-    </w:p>
-    <w:p>
-      <w:pPr>
-        <w:rPr>
-          <w:rFonts w:ascii="Times New Roman" w:hAnsi="Times New Roman" w:cs="Times New Roman"/>
+        <w:t xml:space="preserve">terjadi pada proses tersebut. Use Case </w:t>
+      </w:r>
+      <w:r>
+        <w:rPr>
+          <w:rFonts w:ascii="Times New Roman" w:hAnsi="Times New Roman" w:cs="Times New Roman"/>
+          <w:sz w:val="24"/>
+          <w:szCs w:val="24"/>
+        </w:rPr>
+        <w:t>Mendaftarkan Staff</w:t>
+      </w:r>
+      <w:r>
+        <w:rPr>
+          <w:rFonts w:ascii="Times New Roman" w:hAnsi="Times New Roman" w:cs="Times New Roman"/>
+          <w:sz w:val="24"/>
+          <w:szCs w:val="24"/>
+        </w:rPr>
+        <w:t xml:space="preserve"> akan dijelaskan rinci pada tabel </w:t>
+      </w:r>
+    </w:p>
+    <w:p>
+      <w:pPr>
+        <w:spacing w:line="480" w:lineRule="auto"/>
+        <w:jc w:val="both"/>
+        <w:rPr>
+          <w:rFonts w:ascii="Times New Roman" w:hAnsi="Times New Roman" w:cs="Times New Roman"/>
+          <w:sz w:val="24"/>
+          <w:szCs w:val="24"/>
+        </w:rPr>
+      </w:pPr>
+    </w:p>
+    <w:tbl>
+      <w:tblPr>
+        <w:tblStyle w:val="TableGrid"/>
+        <w:tblW w:w="0" w:type="auto"/>
+        <w:tblLook w:val="04A0" w:firstRow="1" w:lastRow="0" w:firstColumn="1" w:lastColumn="0" w:noHBand="0" w:noVBand="1"/>
+      </w:tblPr>
+      <w:tblGrid>
+        <w:gridCol w:w="2122"/>
+        <w:gridCol w:w="2976"/>
+        <w:gridCol w:w="2829"/>
+      </w:tblGrid>
+      <w:tr>
+        <w:tc>
+          <w:tcPr>
+            <w:tcW w:w="2122" w:type="dxa"/>
+          </w:tcPr>
+          <w:p>
+            <w:pPr>
+              <w:spacing w:line="480" w:lineRule="auto"/>
+              <w:jc w:val="both"/>
+              <w:rPr>
+                <w:rFonts w:ascii="Times New Roman" w:hAnsi="Times New Roman" w:cs="Times New Roman"/>
+                <w:b/>
+                <w:bCs/>
+                <w:sz w:val="24"/>
+                <w:szCs w:val="24"/>
+              </w:rPr>
+            </w:pPr>
+            <w:r>
+              <w:rPr>
+                <w:rFonts w:ascii="Times New Roman" w:hAnsi="Times New Roman" w:cs="Times New Roman"/>
+                <w:b/>
+                <w:bCs/>
+                <w:sz w:val="24"/>
+                <w:szCs w:val="24"/>
+              </w:rPr>
+              <w:t>Nama Use Case</w:t>
+            </w:r>
+          </w:p>
+        </w:tc>
+        <w:tc>
+          <w:tcPr>
+            <w:tcW w:w="5805" w:type="dxa"/>
+            <w:gridSpan w:val="2"/>
+          </w:tcPr>
+          <w:p>
+            <w:pPr>
+              <w:spacing w:line="480" w:lineRule="auto"/>
+              <w:jc w:val="both"/>
+              <w:rPr>
+                <w:rFonts w:ascii="Times New Roman" w:hAnsi="Times New Roman" w:cs="Times New Roman"/>
+                <w:sz w:val="24"/>
+                <w:szCs w:val="24"/>
+              </w:rPr>
+            </w:pPr>
+            <w:r>
+              <w:rPr>
+                <w:rFonts w:ascii="Times New Roman" w:hAnsi="Times New Roman" w:cs="Times New Roman"/>
+                <w:sz w:val="24"/>
+                <w:szCs w:val="24"/>
+              </w:rPr>
+              <w:t>Mendaftarkan Staff Gudang</w:t>
+            </w:r>
+          </w:p>
+        </w:tc>
+      </w:tr>
+      <w:tr>
+        <w:tc>
+          <w:tcPr>
+            <w:tcW w:w="2122" w:type="dxa"/>
+          </w:tcPr>
+          <w:p>
+            <w:pPr>
+              <w:spacing w:line="480" w:lineRule="auto"/>
+              <w:jc w:val="both"/>
+              <w:rPr>
+                <w:rFonts w:ascii="Times New Roman" w:hAnsi="Times New Roman" w:cs="Times New Roman"/>
+                <w:b/>
+                <w:bCs/>
+                <w:sz w:val="24"/>
+                <w:szCs w:val="24"/>
+              </w:rPr>
+            </w:pPr>
+            <w:r>
+              <w:rPr>
+                <w:rFonts w:ascii="Times New Roman" w:hAnsi="Times New Roman" w:cs="Times New Roman"/>
+                <w:b/>
+                <w:bCs/>
+                <w:sz w:val="24"/>
+                <w:szCs w:val="24"/>
+              </w:rPr>
+              <w:t>Aktor</w:t>
+            </w:r>
+          </w:p>
+        </w:tc>
+        <w:tc>
+          <w:tcPr>
+            <w:tcW w:w="5805" w:type="dxa"/>
+            <w:gridSpan w:val="2"/>
+          </w:tcPr>
+          <w:p>
+            <w:pPr>
+              <w:spacing w:line="480" w:lineRule="auto"/>
+              <w:jc w:val="both"/>
+              <w:rPr>
+                <w:rFonts w:ascii="Times New Roman" w:hAnsi="Times New Roman" w:cs="Times New Roman"/>
+                <w:sz w:val="24"/>
+                <w:szCs w:val="24"/>
+              </w:rPr>
+            </w:pPr>
+            <w:r>
+              <w:rPr>
+                <w:rFonts w:ascii="Times New Roman" w:hAnsi="Times New Roman" w:cs="Times New Roman"/>
+                <w:sz w:val="24"/>
+                <w:szCs w:val="24"/>
+              </w:rPr>
+              <w:t>Kepala Gudang</w:t>
+            </w:r>
+          </w:p>
+        </w:tc>
+      </w:tr>
+      <w:tr>
+        <w:tc>
+          <w:tcPr>
+            <w:tcW w:w="2122" w:type="dxa"/>
+          </w:tcPr>
+          <w:p>
+            <w:pPr>
+              <w:spacing w:line="480" w:lineRule="auto"/>
+              <w:jc w:val="both"/>
+              <w:rPr>
+                <w:rFonts w:ascii="Times New Roman" w:hAnsi="Times New Roman" w:cs="Times New Roman"/>
+                <w:b/>
+                <w:bCs/>
+                <w:sz w:val="24"/>
+                <w:szCs w:val="24"/>
+              </w:rPr>
+            </w:pPr>
+            <w:r>
+              <w:rPr>
+                <w:rFonts w:ascii="Times New Roman" w:hAnsi="Times New Roman" w:cs="Times New Roman"/>
+                <w:b/>
+                <w:bCs/>
+                <w:sz w:val="24"/>
+                <w:szCs w:val="24"/>
+              </w:rPr>
+              <w:t>Deskripsi</w:t>
+            </w:r>
+          </w:p>
+        </w:tc>
+        <w:tc>
+          <w:tcPr>
+            <w:tcW w:w="5805" w:type="dxa"/>
+            <w:gridSpan w:val="2"/>
+          </w:tcPr>
+          <w:p>
+            <w:pPr>
+              <w:spacing w:line="480" w:lineRule="auto"/>
+              <w:jc w:val="both"/>
+              <w:rPr>
+                <w:rFonts w:ascii="Times New Roman" w:hAnsi="Times New Roman" w:cs="Times New Roman"/>
+                <w:sz w:val="24"/>
+                <w:szCs w:val="24"/>
+              </w:rPr>
+            </w:pPr>
+            <w:r>
+              <w:rPr>
+                <w:rFonts w:ascii="Times New Roman" w:hAnsi="Times New Roman" w:cs="Times New Roman"/>
+                <w:sz w:val="24"/>
+                <w:szCs w:val="24"/>
+              </w:rPr>
+              <w:t>Use Case ini menggambarkan kegiatan mendaftarkan user baru oleh aktor (Kepala Gudang)</w:t>
+            </w:r>
+          </w:p>
+        </w:tc>
+      </w:tr>
+      <w:tr>
+        <w:tc>
+          <w:tcPr>
+            <w:tcW w:w="2122" w:type="dxa"/>
+          </w:tcPr>
+          <w:p>
+            <w:pPr>
+              <w:spacing w:line="480" w:lineRule="auto"/>
+              <w:jc w:val="both"/>
+              <w:rPr>
+                <w:rFonts w:ascii="Times New Roman" w:hAnsi="Times New Roman" w:cs="Times New Roman"/>
+                <w:b/>
+                <w:bCs/>
+                <w:sz w:val="24"/>
+                <w:szCs w:val="24"/>
+              </w:rPr>
+            </w:pPr>
+            <w:r>
+              <w:rPr>
+                <w:rFonts w:ascii="Times New Roman" w:hAnsi="Times New Roman" w:cs="Times New Roman"/>
+                <w:b/>
+                <w:bCs/>
+                <w:sz w:val="24"/>
+                <w:szCs w:val="24"/>
+              </w:rPr>
+              <w:t>Prekondisi</w:t>
+            </w:r>
+          </w:p>
+        </w:tc>
+        <w:tc>
+          <w:tcPr>
+            <w:tcW w:w="5805" w:type="dxa"/>
+            <w:gridSpan w:val="2"/>
+          </w:tcPr>
+          <w:p>
+            <w:pPr>
+              <w:spacing w:line="480" w:lineRule="auto"/>
+              <w:jc w:val="both"/>
+              <w:rPr>
+                <w:rFonts w:ascii="Times New Roman" w:hAnsi="Times New Roman" w:cs="Times New Roman"/>
+                <w:sz w:val="24"/>
+                <w:szCs w:val="24"/>
+              </w:rPr>
+            </w:pPr>
+            <w:r>
+              <w:rPr>
+                <w:rFonts w:ascii="Times New Roman" w:hAnsi="Times New Roman" w:cs="Times New Roman"/>
+                <w:sz w:val="24"/>
+                <w:szCs w:val="24"/>
+              </w:rPr>
+              <w:t>Kepala Gudang akses halaman register user baru</w:t>
+            </w:r>
+          </w:p>
+        </w:tc>
+      </w:tr>
+      <w:tr>
+        <w:tc>
+          <w:tcPr>
+            <w:tcW w:w="2122" w:type="dxa"/>
+            <w:vMerge w:val="restart"/>
+            <w:vAlign w:val="center"/>
+          </w:tcPr>
+          <w:p>
+            <w:pPr>
+              <w:spacing w:line="480" w:lineRule="auto"/>
+              <w:rPr>
+                <w:rFonts w:ascii="Times New Roman" w:hAnsi="Times New Roman" w:cs="Times New Roman"/>
+                <w:b/>
+                <w:bCs/>
+                <w:sz w:val="24"/>
+                <w:szCs w:val="24"/>
+              </w:rPr>
+            </w:pPr>
+            <w:r>
+              <w:rPr>
+                <w:rFonts w:ascii="Times New Roman" w:hAnsi="Times New Roman" w:cs="Times New Roman"/>
+                <w:b/>
+                <w:bCs/>
+                <w:sz w:val="24"/>
+                <w:szCs w:val="24"/>
+              </w:rPr>
+              <w:t>Kondisi Normal</w:t>
+            </w:r>
+          </w:p>
+        </w:tc>
+        <w:tc>
+          <w:tcPr>
+            <w:tcW w:w="2976" w:type="dxa"/>
+          </w:tcPr>
+          <w:p>
+            <w:pPr>
+              <w:spacing w:line="480" w:lineRule="auto"/>
+              <w:jc w:val="both"/>
+              <w:rPr>
+                <w:rFonts w:ascii="Times New Roman" w:hAnsi="Times New Roman" w:cs="Times New Roman"/>
+                <w:b/>
+                <w:bCs/>
+                <w:sz w:val="24"/>
+                <w:szCs w:val="24"/>
+              </w:rPr>
+            </w:pPr>
+            <w:r>
+              <w:rPr>
+                <w:rFonts w:ascii="Times New Roman" w:hAnsi="Times New Roman" w:cs="Times New Roman"/>
+                <w:b/>
+                <w:bCs/>
+                <w:sz w:val="24"/>
+                <w:szCs w:val="24"/>
+              </w:rPr>
+              <w:t>Kegiatan Aktor</w:t>
+            </w:r>
+          </w:p>
+        </w:tc>
+        <w:tc>
+          <w:tcPr>
+            <w:tcW w:w="2829" w:type="dxa"/>
+          </w:tcPr>
+          <w:p>
+            <w:pPr>
+              <w:spacing w:line="480" w:lineRule="auto"/>
+              <w:jc w:val="both"/>
+              <w:rPr>
+                <w:rFonts w:ascii="Times New Roman" w:hAnsi="Times New Roman" w:cs="Times New Roman"/>
+                <w:b/>
+                <w:bCs/>
+                <w:sz w:val="24"/>
+                <w:szCs w:val="24"/>
+              </w:rPr>
+            </w:pPr>
+            <w:r>
+              <w:rPr>
+                <w:rFonts w:ascii="Times New Roman" w:hAnsi="Times New Roman" w:cs="Times New Roman"/>
+                <w:b/>
+                <w:bCs/>
+                <w:sz w:val="24"/>
+                <w:szCs w:val="24"/>
+              </w:rPr>
+              <w:t>Respon Sistem</w:t>
+            </w:r>
+          </w:p>
+        </w:tc>
+      </w:tr>
+      <w:tr>
+        <w:tc>
+          <w:tcPr>
+            <w:tcW w:w="2122" w:type="dxa"/>
+            <w:vMerge/>
+          </w:tcPr>
+          <w:p>
+            <w:pPr>
+              <w:spacing w:line="480" w:lineRule="auto"/>
+              <w:jc w:val="both"/>
+              <w:rPr>
+                <w:rFonts w:ascii="Times New Roman" w:hAnsi="Times New Roman" w:cs="Times New Roman"/>
+                <w:b/>
+                <w:bCs/>
+                <w:sz w:val="24"/>
+                <w:szCs w:val="24"/>
+              </w:rPr>
+            </w:pPr>
+          </w:p>
+        </w:tc>
+        <w:tc>
+          <w:tcPr>
+            <w:tcW w:w="2976" w:type="dxa"/>
+          </w:tcPr>
+          <w:p>
+            <w:pPr>
+              <w:pStyle w:val="ListParagraph"/>
+              <w:numPr>
+                <w:ilvl w:val="0"/>
+                <w:numId w:val="28"/>
+              </w:numPr>
+              <w:spacing w:line="480" w:lineRule="auto"/>
+              <w:ind w:left="312"/>
+              <w:rPr>
+                <w:rFonts w:ascii="Times New Roman" w:hAnsi="Times New Roman" w:cs="Times New Roman"/>
+                <w:sz w:val="24"/>
+                <w:szCs w:val="24"/>
+              </w:rPr>
+            </w:pPr>
+            <w:r>
+              <w:rPr>
+                <w:rFonts w:ascii="Times New Roman" w:hAnsi="Times New Roman" w:cs="Times New Roman"/>
+                <w:sz w:val="24"/>
+                <w:szCs w:val="24"/>
+              </w:rPr>
+              <w:t xml:space="preserve">Kepala Gudang mengisikan form register </w:t>
+            </w:r>
+            <w:r>
+              <w:rPr>
+                <w:rFonts w:ascii="Times New Roman" w:hAnsi="Times New Roman" w:cs="Times New Roman"/>
+                <w:sz w:val="24"/>
+                <w:szCs w:val="24"/>
+              </w:rPr>
+              <w:t>staff</w:t>
+            </w:r>
+            <w:r>
+              <w:rPr>
+                <w:rFonts w:ascii="Times New Roman" w:hAnsi="Times New Roman" w:cs="Times New Roman"/>
+                <w:sz w:val="24"/>
+                <w:szCs w:val="24"/>
+              </w:rPr>
+              <w:t xml:space="preserve"> baru.</w:t>
+            </w:r>
+          </w:p>
+          <w:p>
+            <w:pPr>
+              <w:spacing w:line="480" w:lineRule="auto"/>
+              <w:ind w:left="-48"/>
+              <w:rPr>
+                <w:rFonts w:ascii="Times New Roman" w:hAnsi="Times New Roman" w:cs="Times New Roman"/>
+                <w:sz w:val="24"/>
+                <w:szCs w:val="24"/>
+              </w:rPr>
+            </w:pPr>
+          </w:p>
+        </w:tc>
+        <w:tc>
+          <w:tcPr>
+            <w:tcW w:w="2829" w:type="dxa"/>
+          </w:tcPr>
+          <w:p>
+            <w:pPr>
+              <w:pStyle w:val="ListParagraph"/>
+              <w:numPr>
+                <w:ilvl w:val="0"/>
+                <w:numId w:val="28"/>
+              </w:numPr>
+              <w:spacing w:line="480" w:lineRule="auto"/>
+              <w:ind w:left="319"/>
+              <w:rPr>
+                <w:rFonts w:ascii="Times New Roman" w:hAnsi="Times New Roman" w:cs="Times New Roman"/>
+                <w:sz w:val="24"/>
+                <w:szCs w:val="24"/>
+              </w:rPr>
+            </w:pPr>
+            <w:r>
+              <w:rPr>
+                <w:rFonts w:ascii="Times New Roman" w:hAnsi="Times New Roman" w:cs="Times New Roman"/>
+                <w:sz w:val="24"/>
+                <w:szCs w:val="24"/>
+              </w:rPr>
+              <w:t>Sistem memvalidasi apakah email sudah terdafar.</w:t>
+            </w:r>
+          </w:p>
+          <w:p>
+            <w:pPr>
+              <w:pStyle w:val="ListParagraph"/>
+              <w:numPr>
+                <w:ilvl w:val="0"/>
+                <w:numId w:val="28"/>
+              </w:numPr>
+              <w:spacing w:line="480" w:lineRule="auto"/>
+              <w:ind w:left="319"/>
+              <w:rPr>
+                <w:rFonts w:ascii="Times New Roman" w:hAnsi="Times New Roman" w:cs="Times New Roman"/>
+                <w:sz w:val="24"/>
+                <w:szCs w:val="24"/>
+              </w:rPr>
+            </w:pPr>
+            <w:r>
+              <w:rPr>
+                <w:rFonts w:ascii="Times New Roman" w:hAnsi="Times New Roman" w:cs="Times New Roman"/>
+                <w:sz w:val="24"/>
+                <w:szCs w:val="24"/>
+              </w:rPr>
+              <w:t>Sistem mengirimkan link verifikasi email &amp; password awal.</w:t>
+            </w:r>
+          </w:p>
+          <w:p>
+            <w:pPr>
+              <w:pStyle w:val="ListParagraph"/>
+              <w:numPr>
+                <w:ilvl w:val="0"/>
+                <w:numId w:val="28"/>
+              </w:numPr>
+              <w:spacing w:line="480" w:lineRule="auto"/>
+              <w:ind w:left="319"/>
+              <w:rPr>
+                <w:rFonts w:ascii="Times New Roman" w:hAnsi="Times New Roman" w:cs="Times New Roman"/>
+                <w:sz w:val="24"/>
+                <w:szCs w:val="24"/>
+              </w:rPr>
+            </w:pPr>
+            <w:r>
+              <w:rPr>
+                <w:rFonts w:ascii="Times New Roman" w:hAnsi="Times New Roman" w:cs="Times New Roman"/>
+                <w:sz w:val="24"/>
+                <w:szCs w:val="24"/>
+              </w:rPr>
+              <w:t>Simpan Data</w:t>
+            </w:r>
+          </w:p>
+        </w:tc>
+      </w:tr>
+      <w:tr>
+        <w:tc>
+          <w:tcPr>
+            <w:tcW w:w="2122" w:type="dxa"/>
+          </w:tcPr>
+          <w:p>
+            <w:pPr>
+              <w:spacing w:line="480" w:lineRule="auto"/>
+              <w:jc w:val="both"/>
+              <w:rPr>
+                <w:rFonts w:ascii="Times New Roman" w:hAnsi="Times New Roman" w:cs="Times New Roman"/>
+                <w:b/>
+                <w:bCs/>
+                <w:sz w:val="24"/>
+                <w:szCs w:val="24"/>
+              </w:rPr>
+            </w:pPr>
+            <w:r>
+              <w:rPr>
+                <w:rFonts w:ascii="Times New Roman" w:hAnsi="Times New Roman" w:cs="Times New Roman"/>
+                <w:b/>
+                <w:bCs/>
+                <w:sz w:val="24"/>
+                <w:szCs w:val="24"/>
+              </w:rPr>
+              <w:t>Kondisi Alternatif</w:t>
+            </w:r>
+          </w:p>
+        </w:tc>
+        <w:tc>
+          <w:tcPr>
+            <w:tcW w:w="5805" w:type="dxa"/>
+            <w:gridSpan w:val="2"/>
+          </w:tcPr>
+          <w:p>
+            <w:pPr>
+              <w:spacing w:line="480" w:lineRule="auto"/>
+              <w:jc w:val="both"/>
+              <w:rPr>
+                <w:rFonts w:ascii="Times New Roman" w:hAnsi="Times New Roman" w:cs="Times New Roman"/>
+                <w:sz w:val="24"/>
+                <w:szCs w:val="24"/>
+              </w:rPr>
+            </w:pPr>
+            <w:r>
+              <w:rPr>
+                <w:rFonts w:ascii="Times New Roman" w:hAnsi="Times New Roman" w:cs="Times New Roman"/>
+                <w:sz w:val="24"/>
+                <w:szCs w:val="24"/>
+              </w:rPr>
+              <w:t>Langkah No. 2 : jika email sudah terdaftar maka sistem akan menginformasikan dan registrasi tidak dapat dilanjutkan.</w:t>
+            </w:r>
+          </w:p>
+        </w:tc>
+      </w:tr>
+      <w:tr>
+        <w:tc>
+          <w:tcPr>
+            <w:tcW w:w="2122" w:type="dxa"/>
+          </w:tcPr>
+          <w:p>
+            <w:pPr>
+              <w:spacing w:line="480" w:lineRule="auto"/>
+              <w:jc w:val="both"/>
+              <w:rPr>
+                <w:rFonts w:ascii="Times New Roman" w:hAnsi="Times New Roman" w:cs="Times New Roman"/>
+                <w:b/>
+                <w:bCs/>
+                <w:sz w:val="24"/>
+                <w:szCs w:val="24"/>
+              </w:rPr>
+            </w:pPr>
+            <w:r>
+              <w:rPr>
+                <w:rFonts w:ascii="Times New Roman" w:hAnsi="Times New Roman" w:cs="Times New Roman"/>
+                <w:b/>
+                <w:bCs/>
+                <w:sz w:val="24"/>
+                <w:szCs w:val="24"/>
+              </w:rPr>
+              <w:t>Kesimpulan</w:t>
+            </w:r>
+          </w:p>
+        </w:tc>
+        <w:tc>
+          <w:tcPr>
+            <w:tcW w:w="5805" w:type="dxa"/>
+            <w:gridSpan w:val="2"/>
+          </w:tcPr>
+          <w:p>
+            <w:pPr>
+              <w:spacing w:line="480" w:lineRule="auto"/>
+              <w:jc w:val="both"/>
+              <w:rPr>
+                <w:rFonts w:ascii="Times New Roman" w:hAnsi="Times New Roman" w:cs="Times New Roman"/>
+                <w:sz w:val="24"/>
+                <w:szCs w:val="24"/>
+              </w:rPr>
+            </w:pPr>
+            <w:r>
+              <w:rPr>
+                <w:rFonts w:ascii="Times New Roman" w:hAnsi="Times New Roman" w:cs="Times New Roman"/>
+                <w:sz w:val="24"/>
+                <w:szCs w:val="24"/>
+              </w:rPr>
+              <w:t>User baru berhasil terdaftarkan jika Langkah No. 4  sudah berhasil.</w:t>
+            </w:r>
+          </w:p>
+        </w:tc>
+      </w:tr>
+      <w:tr>
+        <w:tc>
+          <w:tcPr>
+            <w:tcW w:w="2122" w:type="dxa"/>
+          </w:tcPr>
+          <w:p>
+            <w:pPr>
+              <w:spacing w:line="480" w:lineRule="auto"/>
+              <w:jc w:val="both"/>
+              <w:rPr>
+                <w:rFonts w:ascii="Times New Roman" w:hAnsi="Times New Roman" w:cs="Times New Roman"/>
+                <w:b/>
+                <w:bCs/>
+                <w:sz w:val="24"/>
+                <w:szCs w:val="24"/>
+              </w:rPr>
+            </w:pPr>
+            <w:r>
+              <w:rPr>
+                <w:rFonts w:ascii="Times New Roman" w:hAnsi="Times New Roman" w:cs="Times New Roman"/>
+                <w:b/>
+                <w:bCs/>
+                <w:sz w:val="24"/>
+                <w:szCs w:val="24"/>
+              </w:rPr>
+              <w:lastRenderedPageBreak/>
+              <w:t>Post Kondisi</w:t>
+            </w:r>
+          </w:p>
+        </w:tc>
+        <w:tc>
+          <w:tcPr>
+            <w:tcW w:w="5805" w:type="dxa"/>
+            <w:gridSpan w:val="2"/>
+          </w:tcPr>
+          <w:p>
+            <w:pPr>
+              <w:spacing w:line="480" w:lineRule="auto"/>
+              <w:jc w:val="both"/>
+              <w:rPr>
+                <w:rFonts w:ascii="Times New Roman" w:hAnsi="Times New Roman" w:cs="Times New Roman"/>
+                <w:sz w:val="24"/>
+                <w:szCs w:val="24"/>
+              </w:rPr>
+            </w:pPr>
+            <w:r>
+              <w:rPr>
+                <w:rFonts w:ascii="Times New Roman" w:hAnsi="Times New Roman" w:cs="Times New Roman"/>
+                <w:sz w:val="24"/>
+                <w:szCs w:val="24"/>
+              </w:rPr>
+              <w:t>User baru mendapatkan email verifikasi dan password sementara, kemudian berhasil melakukan login pada sistem yang sudah di sediakan.</w:t>
+            </w:r>
+          </w:p>
+        </w:tc>
+      </w:tr>
+    </w:tbl>
+    <w:p>
+      <w:pPr>
+        <w:spacing w:line="480" w:lineRule="auto"/>
+        <w:jc w:val="both"/>
+        <w:rPr>
+          <w:rFonts w:ascii="Times New Roman" w:hAnsi="Times New Roman" w:cs="Times New Roman"/>
+          <w:sz w:val="24"/>
+          <w:szCs w:val="24"/>
+        </w:rPr>
+      </w:pPr>
+    </w:p>
+    <w:p>
+      <w:pPr>
+        <w:pStyle w:val="ListParagraph"/>
+        <w:numPr>
+          <w:ilvl w:val="0"/>
+          <w:numId w:val="26"/>
+        </w:numPr>
+        <w:spacing w:line="480" w:lineRule="auto"/>
+        <w:ind w:left="284"/>
+        <w:jc w:val="both"/>
+        <w:rPr>
+          <w:rFonts w:ascii="Times New Roman" w:hAnsi="Times New Roman" w:cs="Times New Roman"/>
+          <w:sz w:val="24"/>
+          <w:szCs w:val="24"/>
+        </w:rPr>
+      </w:pPr>
+      <w:r>
+        <w:rPr>
+          <w:rFonts w:ascii="Times New Roman" w:hAnsi="Times New Roman" w:cs="Times New Roman"/>
+          <w:sz w:val="24"/>
+          <w:szCs w:val="24"/>
+        </w:rPr>
+        <w:t xml:space="preserve">Use Case </w:t>
+      </w:r>
+      <w:r>
+        <w:rPr>
+          <w:rFonts w:ascii="Times New Roman" w:hAnsi="Times New Roman" w:cs="Times New Roman"/>
+          <w:sz w:val="24"/>
+          <w:szCs w:val="24"/>
+        </w:rPr>
+        <w:t>Login</w:t>
+      </w:r>
+    </w:p>
+    <w:p>
+      <w:pPr>
+        <w:spacing w:line="480" w:lineRule="auto"/>
+        <w:ind w:left="-76" w:firstLine="360"/>
+        <w:jc w:val="both"/>
+        <w:rPr>
+          <w:rFonts w:ascii="Times New Roman" w:hAnsi="Times New Roman" w:cs="Times New Roman"/>
+          <w:sz w:val="24"/>
+          <w:szCs w:val="24"/>
+        </w:rPr>
+      </w:pPr>
+      <w:r>
+        <w:rPr>
+          <w:rFonts w:ascii="Times New Roman" w:hAnsi="Times New Roman" w:cs="Times New Roman"/>
+          <w:sz w:val="24"/>
+          <w:szCs w:val="24"/>
+        </w:rPr>
+        <w:t xml:space="preserve">Use Case </w:t>
+      </w:r>
+      <w:r>
+        <w:rPr>
+          <w:rFonts w:ascii="Times New Roman" w:hAnsi="Times New Roman" w:cs="Times New Roman"/>
+          <w:sz w:val="24"/>
+          <w:szCs w:val="24"/>
+        </w:rPr>
+        <w:t>Login</w:t>
+      </w:r>
+      <w:r>
+        <w:rPr>
+          <w:rFonts w:ascii="Times New Roman" w:hAnsi="Times New Roman" w:cs="Times New Roman"/>
+          <w:sz w:val="24"/>
+          <w:szCs w:val="24"/>
+        </w:rPr>
+        <w:t xml:space="preserve"> menjabarkan alur proses user </w:t>
+      </w:r>
+      <w:r>
+        <w:rPr>
+          <w:rFonts w:ascii="Times New Roman" w:hAnsi="Times New Roman" w:cs="Times New Roman"/>
+          <w:sz w:val="24"/>
+          <w:szCs w:val="24"/>
+        </w:rPr>
+        <w:t>login dan validasinya</w:t>
+      </w:r>
+      <w:r>
+        <w:rPr>
+          <w:rFonts w:ascii="Times New Roman" w:hAnsi="Times New Roman" w:cs="Times New Roman"/>
+          <w:sz w:val="24"/>
+          <w:szCs w:val="24"/>
+        </w:rPr>
+        <w:t>.</w:t>
+      </w:r>
+      <w:r>
+        <w:rPr>
+          <w:rFonts w:ascii="Times New Roman" w:hAnsi="Times New Roman" w:cs="Times New Roman"/>
+          <w:sz w:val="24"/>
+          <w:szCs w:val="24"/>
+        </w:rPr>
+        <w:t xml:space="preserve"> </w:t>
+      </w:r>
+      <w:r>
+        <w:rPr>
+          <w:rFonts w:ascii="Times New Roman" w:hAnsi="Times New Roman" w:cs="Times New Roman"/>
+          <w:sz w:val="24"/>
+          <w:szCs w:val="24"/>
+        </w:rPr>
+        <w:t xml:space="preserve">Pembahasan juga menjelaskan tentang kemungkinan-kemungkinan yang akan terjadi pada proses tersebut. Use Case </w:t>
+      </w:r>
+      <w:r>
+        <w:rPr>
+          <w:rFonts w:ascii="Times New Roman" w:hAnsi="Times New Roman" w:cs="Times New Roman"/>
+          <w:sz w:val="24"/>
+          <w:szCs w:val="24"/>
+        </w:rPr>
+        <w:t>Login</w:t>
+      </w:r>
+      <w:r>
+        <w:rPr>
+          <w:rFonts w:ascii="Times New Roman" w:hAnsi="Times New Roman" w:cs="Times New Roman"/>
+          <w:sz w:val="24"/>
+          <w:szCs w:val="24"/>
+        </w:rPr>
+        <w:t xml:space="preserve"> akan dijelaskan rinci pada tabel </w:t>
+      </w:r>
+    </w:p>
+    <w:p>
+      <w:pPr>
+        <w:spacing w:line="480" w:lineRule="auto"/>
+        <w:jc w:val="both"/>
+        <w:rPr>
+          <w:rFonts w:ascii="Times New Roman" w:hAnsi="Times New Roman" w:cs="Times New Roman"/>
+          <w:sz w:val="24"/>
+          <w:szCs w:val="24"/>
+        </w:rPr>
+      </w:pPr>
+    </w:p>
+    <w:tbl>
+      <w:tblPr>
+        <w:tblStyle w:val="TableGrid"/>
+        <w:tblW w:w="0" w:type="auto"/>
+        <w:tblLook w:val="04A0" w:firstRow="1" w:lastRow="0" w:firstColumn="1" w:lastColumn="0" w:noHBand="0" w:noVBand="1"/>
+      </w:tblPr>
+      <w:tblGrid>
+        <w:gridCol w:w="2122"/>
+        <w:gridCol w:w="2976"/>
+        <w:gridCol w:w="2829"/>
+      </w:tblGrid>
+      <w:tr>
+        <w:tc>
+          <w:tcPr>
+            <w:tcW w:w="2122" w:type="dxa"/>
+          </w:tcPr>
+          <w:p>
+            <w:pPr>
+              <w:spacing w:line="480" w:lineRule="auto"/>
+              <w:jc w:val="both"/>
+              <w:rPr>
+                <w:rFonts w:ascii="Times New Roman" w:hAnsi="Times New Roman" w:cs="Times New Roman"/>
+                <w:b/>
+                <w:bCs/>
+                <w:sz w:val="24"/>
+                <w:szCs w:val="24"/>
+              </w:rPr>
+            </w:pPr>
+            <w:r>
+              <w:rPr>
+                <w:rFonts w:ascii="Times New Roman" w:hAnsi="Times New Roman" w:cs="Times New Roman"/>
+                <w:b/>
+                <w:bCs/>
+                <w:sz w:val="24"/>
+                <w:szCs w:val="24"/>
+              </w:rPr>
+              <w:t>Nama Use Case</w:t>
+            </w:r>
+          </w:p>
+        </w:tc>
+        <w:tc>
+          <w:tcPr>
+            <w:tcW w:w="5805" w:type="dxa"/>
+            <w:gridSpan w:val="2"/>
+          </w:tcPr>
+          <w:p>
+            <w:pPr>
+              <w:spacing w:line="480" w:lineRule="auto"/>
+              <w:jc w:val="both"/>
+              <w:rPr>
+                <w:rFonts w:ascii="Times New Roman" w:hAnsi="Times New Roman" w:cs="Times New Roman"/>
+                <w:sz w:val="24"/>
+                <w:szCs w:val="24"/>
+              </w:rPr>
+            </w:pPr>
+            <w:r>
+              <w:rPr>
+                <w:rFonts w:ascii="Times New Roman" w:hAnsi="Times New Roman" w:cs="Times New Roman"/>
+                <w:sz w:val="24"/>
+                <w:szCs w:val="24"/>
+              </w:rPr>
+              <w:t xml:space="preserve">Mendaftarkan </w:t>
+            </w:r>
+            <w:r>
+              <w:rPr>
+                <w:rFonts w:ascii="Times New Roman" w:hAnsi="Times New Roman" w:cs="Times New Roman"/>
+                <w:sz w:val="24"/>
+                <w:szCs w:val="24"/>
+              </w:rPr>
+              <w:t>Login</w:t>
+            </w:r>
+          </w:p>
+        </w:tc>
+      </w:tr>
+      <w:tr>
+        <w:tc>
+          <w:tcPr>
+            <w:tcW w:w="2122" w:type="dxa"/>
+          </w:tcPr>
+          <w:p>
+            <w:pPr>
+              <w:spacing w:line="480" w:lineRule="auto"/>
+              <w:jc w:val="both"/>
+              <w:rPr>
+                <w:rFonts w:ascii="Times New Roman" w:hAnsi="Times New Roman" w:cs="Times New Roman"/>
+                <w:b/>
+                <w:bCs/>
+                <w:sz w:val="24"/>
+                <w:szCs w:val="24"/>
+              </w:rPr>
+            </w:pPr>
+            <w:r>
+              <w:rPr>
+                <w:rFonts w:ascii="Times New Roman" w:hAnsi="Times New Roman" w:cs="Times New Roman"/>
+                <w:b/>
+                <w:bCs/>
+                <w:sz w:val="24"/>
+                <w:szCs w:val="24"/>
+              </w:rPr>
+              <w:t>Aktor</w:t>
+            </w:r>
+          </w:p>
+        </w:tc>
+        <w:tc>
+          <w:tcPr>
+            <w:tcW w:w="5805" w:type="dxa"/>
+            <w:gridSpan w:val="2"/>
+          </w:tcPr>
+          <w:p>
+            <w:pPr>
+              <w:spacing w:line="480" w:lineRule="auto"/>
+              <w:jc w:val="both"/>
+              <w:rPr>
+                <w:rFonts w:ascii="Times New Roman" w:hAnsi="Times New Roman" w:cs="Times New Roman"/>
+                <w:sz w:val="24"/>
+                <w:szCs w:val="24"/>
+              </w:rPr>
+            </w:pPr>
+            <w:r>
+              <w:rPr>
+                <w:rFonts w:ascii="Times New Roman" w:hAnsi="Times New Roman" w:cs="Times New Roman"/>
+                <w:sz w:val="24"/>
+                <w:szCs w:val="24"/>
+              </w:rPr>
+              <w:t>Kepala Gudang</w:t>
+            </w:r>
+            <w:r>
+              <w:rPr>
+                <w:rFonts w:ascii="Times New Roman" w:hAnsi="Times New Roman" w:cs="Times New Roman"/>
+                <w:sz w:val="24"/>
+                <w:szCs w:val="24"/>
+              </w:rPr>
+              <w:t xml:space="preserve">, Staff Gudang, Staff PIC </w:t>
+            </w:r>
+            <w:r>
+              <w:rPr>
+                <w:rFonts w:ascii="Times New Roman" w:hAnsi="Times New Roman" w:cs="Times New Roman"/>
+                <w:sz w:val="24"/>
+                <w:szCs w:val="24"/>
+              </w:rPr>
+              <w:t>P</w:t>
+            </w:r>
+            <w:r>
+              <w:rPr>
+                <w:rFonts w:ascii="Times New Roman" w:hAnsi="Times New Roman" w:cs="Times New Roman"/>
+                <w:sz w:val="24"/>
+                <w:szCs w:val="24"/>
+              </w:rPr>
+              <w:t>ro</w:t>
+            </w:r>
+            <w:r>
+              <w:rPr>
+                <w:rFonts w:ascii="Times New Roman" w:hAnsi="Times New Roman" w:cs="Times New Roman"/>
+                <w:sz w:val="24"/>
+                <w:szCs w:val="24"/>
+              </w:rPr>
+              <w:t>ject</w:t>
+            </w:r>
+          </w:p>
+        </w:tc>
+      </w:tr>
+      <w:tr>
+        <w:tc>
+          <w:tcPr>
+            <w:tcW w:w="2122" w:type="dxa"/>
+          </w:tcPr>
+          <w:p>
+            <w:pPr>
+              <w:spacing w:line="480" w:lineRule="auto"/>
+              <w:jc w:val="both"/>
+              <w:rPr>
+                <w:rFonts w:ascii="Times New Roman" w:hAnsi="Times New Roman" w:cs="Times New Roman"/>
+                <w:b/>
+                <w:bCs/>
+                <w:sz w:val="24"/>
+                <w:szCs w:val="24"/>
+              </w:rPr>
+            </w:pPr>
+            <w:r>
+              <w:rPr>
+                <w:rFonts w:ascii="Times New Roman" w:hAnsi="Times New Roman" w:cs="Times New Roman"/>
+                <w:b/>
+                <w:bCs/>
+                <w:sz w:val="24"/>
+                <w:szCs w:val="24"/>
+              </w:rPr>
+              <w:t>Deskripsi</w:t>
+            </w:r>
+          </w:p>
+        </w:tc>
+        <w:tc>
+          <w:tcPr>
+            <w:tcW w:w="5805" w:type="dxa"/>
+            <w:gridSpan w:val="2"/>
+          </w:tcPr>
+          <w:p>
+            <w:pPr>
+              <w:spacing w:line="480" w:lineRule="auto"/>
+              <w:jc w:val="both"/>
+              <w:rPr>
+                <w:rFonts w:ascii="Times New Roman" w:hAnsi="Times New Roman" w:cs="Times New Roman"/>
+                <w:sz w:val="24"/>
+                <w:szCs w:val="24"/>
+              </w:rPr>
+            </w:pPr>
+            <w:r>
+              <w:rPr>
+                <w:rFonts w:ascii="Times New Roman" w:hAnsi="Times New Roman" w:cs="Times New Roman"/>
+                <w:sz w:val="24"/>
+                <w:szCs w:val="24"/>
+              </w:rPr>
+              <w:t xml:space="preserve">Use Case ini menggambarkan kegiatan </w:t>
+            </w:r>
+            <w:r>
+              <w:rPr>
+                <w:rFonts w:ascii="Times New Roman" w:hAnsi="Times New Roman" w:cs="Times New Roman"/>
+                <w:sz w:val="24"/>
+                <w:szCs w:val="24"/>
+              </w:rPr>
+              <w:t>login dari semua aktor</w:t>
+            </w:r>
+          </w:p>
+        </w:tc>
+      </w:tr>
+      <w:tr>
+        <w:tc>
+          <w:tcPr>
+            <w:tcW w:w="2122" w:type="dxa"/>
+          </w:tcPr>
+          <w:p>
+            <w:pPr>
+              <w:spacing w:line="480" w:lineRule="auto"/>
+              <w:jc w:val="both"/>
+              <w:rPr>
+                <w:rFonts w:ascii="Times New Roman" w:hAnsi="Times New Roman" w:cs="Times New Roman"/>
+                <w:b/>
+                <w:bCs/>
+                <w:sz w:val="24"/>
+                <w:szCs w:val="24"/>
+              </w:rPr>
+            </w:pPr>
+            <w:r>
+              <w:rPr>
+                <w:rFonts w:ascii="Times New Roman" w:hAnsi="Times New Roman" w:cs="Times New Roman"/>
+                <w:b/>
+                <w:bCs/>
+                <w:sz w:val="24"/>
+                <w:szCs w:val="24"/>
+              </w:rPr>
+              <w:t>Prekondisi</w:t>
+            </w:r>
+          </w:p>
+        </w:tc>
+        <w:tc>
+          <w:tcPr>
+            <w:tcW w:w="5805" w:type="dxa"/>
+            <w:gridSpan w:val="2"/>
+          </w:tcPr>
+          <w:p>
+            <w:pPr>
+              <w:spacing w:line="480" w:lineRule="auto"/>
+              <w:jc w:val="both"/>
+              <w:rPr>
+                <w:rFonts w:ascii="Times New Roman" w:hAnsi="Times New Roman" w:cs="Times New Roman"/>
+                <w:sz w:val="24"/>
+                <w:szCs w:val="24"/>
+              </w:rPr>
+            </w:pPr>
+            <w:r>
+              <w:rPr>
+                <w:rFonts w:ascii="Times New Roman" w:hAnsi="Times New Roman" w:cs="Times New Roman"/>
+                <w:sz w:val="24"/>
+                <w:szCs w:val="24"/>
+              </w:rPr>
+              <w:t>User pada halaman login</w:t>
+            </w:r>
+          </w:p>
+        </w:tc>
+      </w:tr>
+      <w:tr>
+        <w:tc>
+          <w:tcPr>
+            <w:tcW w:w="2122" w:type="dxa"/>
+            <w:vMerge w:val="restart"/>
+            <w:vAlign w:val="center"/>
+          </w:tcPr>
+          <w:p>
+            <w:pPr>
+              <w:spacing w:line="480" w:lineRule="auto"/>
+              <w:rPr>
+                <w:rFonts w:ascii="Times New Roman" w:hAnsi="Times New Roman" w:cs="Times New Roman"/>
+                <w:b/>
+                <w:bCs/>
+                <w:sz w:val="24"/>
+                <w:szCs w:val="24"/>
+              </w:rPr>
+            </w:pPr>
+            <w:r>
+              <w:rPr>
+                <w:rFonts w:ascii="Times New Roman" w:hAnsi="Times New Roman" w:cs="Times New Roman"/>
+                <w:b/>
+                <w:bCs/>
+                <w:sz w:val="24"/>
+                <w:szCs w:val="24"/>
+              </w:rPr>
+              <w:t>Kondisi Normal</w:t>
+            </w:r>
+          </w:p>
+        </w:tc>
+        <w:tc>
+          <w:tcPr>
+            <w:tcW w:w="2976" w:type="dxa"/>
+          </w:tcPr>
+          <w:p>
+            <w:pPr>
+              <w:spacing w:line="480" w:lineRule="auto"/>
+              <w:jc w:val="both"/>
+              <w:rPr>
+                <w:rFonts w:ascii="Times New Roman" w:hAnsi="Times New Roman" w:cs="Times New Roman"/>
+                <w:b/>
+                <w:bCs/>
+                <w:sz w:val="24"/>
+                <w:szCs w:val="24"/>
+              </w:rPr>
+            </w:pPr>
+            <w:r>
+              <w:rPr>
+                <w:rFonts w:ascii="Times New Roman" w:hAnsi="Times New Roman" w:cs="Times New Roman"/>
+                <w:b/>
+                <w:bCs/>
+                <w:sz w:val="24"/>
+                <w:szCs w:val="24"/>
+              </w:rPr>
+              <w:t>Kegiatan Aktor</w:t>
+            </w:r>
+          </w:p>
+        </w:tc>
+        <w:tc>
+          <w:tcPr>
+            <w:tcW w:w="2829" w:type="dxa"/>
+          </w:tcPr>
+          <w:p>
+            <w:pPr>
+              <w:spacing w:line="480" w:lineRule="auto"/>
+              <w:jc w:val="both"/>
+              <w:rPr>
+                <w:rFonts w:ascii="Times New Roman" w:hAnsi="Times New Roman" w:cs="Times New Roman"/>
+                <w:b/>
+                <w:bCs/>
+                <w:sz w:val="24"/>
+                <w:szCs w:val="24"/>
+              </w:rPr>
+            </w:pPr>
+            <w:r>
+              <w:rPr>
+                <w:rFonts w:ascii="Times New Roman" w:hAnsi="Times New Roman" w:cs="Times New Roman"/>
+                <w:b/>
+                <w:bCs/>
+                <w:sz w:val="24"/>
+                <w:szCs w:val="24"/>
+              </w:rPr>
+              <w:t>Respon Sistem</w:t>
+            </w:r>
+          </w:p>
+        </w:tc>
+      </w:tr>
+      <w:tr>
+        <w:tc>
+          <w:tcPr>
+            <w:tcW w:w="2122" w:type="dxa"/>
+            <w:vMerge/>
+          </w:tcPr>
+          <w:p>
+            <w:pPr>
+              <w:spacing w:line="480" w:lineRule="auto"/>
+              <w:jc w:val="both"/>
+              <w:rPr>
+                <w:rFonts w:ascii="Times New Roman" w:hAnsi="Times New Roman" w:cs="Times New Roman"/>
+                <w:b/>
+                <w:bCs/>
+                <w:sz w:val="24"/>
+                <w:szCs w:val="24"/>
+              </w:rPr>
+            </w:pPr>
+          </w:p>
+        </w:tc>
+        <w:tc>
+          <w:tcPr>
+            <w:tcW w:w="2976" w:type="dxa"/>
+          </w:tcPr>
+          <w:p>
+            <w:pPr>
+              <w:pStyle w:val="ListParagraph"/>
+              <w:numPr>
+                <w:ilvl w:val="0"/>
+                <w:numId w:val="29"/>
+              </w:numPr>
+              <w:spacing w:line="480" w:lineRule="auto"/>
+              <w:ind w:left="312"/>
+              <w:rPr>
+                <w:rFonts w:ascii="Times New Roman" w:hAnsi="Times New Roman" w:cs="Times New Roman"/>
+                <w:sz w:val="24"/>
+                <w:szCs w:val="24"/>
+              </w:rPr>
+            </w:pPr>
+            <w:r>
+              <w:rPr>
+                <w:rFonts w:ascii="Times New Roman" w:hAnsi="Times New Roman" w:cs="Times New Roman"/>
+                <w:sz w:val="24"/>
+                <w:szCs w:val="24"/>
+              </w:rPr>
+              <w:t>User</w:t>
+            </w:r>
+            <w:r>
+              <w:rPr>
+                <w:rFonts w:ascii="Times New Roman" w:hAnsi="Times New Roman" w:cs="Times New Roman"/>
+                <w:sz w:val="24"/>
+                <w:szCs w:val="24"/>
+              </w:rPr>
+              <w:t xml:space="preserve"> mengisikan form</w:t>
+            </w:r>
+            <w:r>
+              <w:rPr>
+                <w:rFonts w:ascii="Times New Roman" w:hAnsi="Times New Roman" w:cs="Times New Roman"/>
+                <w:sz w:val="24"/>
+                <w:szCs w:val="24"/>
+              </w:rPr>
+              <w:t xml:space="preserve"> login</w:t>
+            </w:r>
+            <w:r>
+              <w:rPr>
+                <w:rFonts w:ascii="Times New Roman" w:hAnsi="Times New Roman" w:cs="Times New Roman"/>
+                <w:sz w:val="24"/>
+                <w:szCs w:val="24"/>
+              </w:rPr>
+              <w:t>.</w:t>
+            </w:r>
+          </w:p>
+          <w:p>
+            <w:pPr>
+              <w:spacing w:line="480" w:lineRule="auto"/>
+              <w:ind w:left="-48"/>
+              <w:rPr>
+                <w:rFonts w:ascii="Times New Roman" w:hAnsi="Times New Roman" w:cs="Times New Roman"/>
+                <w:sz w:val="24"/>
+                <w:szCs w:val="24"/>
+              </w:rPr>
+            </w:pPr>
+          </w:p>
+        </w:tc>
+        <w:tc>
+          <w:tcPr>
+            <w:tcW w:w="2829" w:type="dxa"/>
+          </w:tcPr>
+          <w:p>
+            <w:pPr>
+              <w:pStyle w:val="ListParagraph"/>
+              <w:numPr>
+                <w:ilvl w:val="0"/>
+                <w:numId w:val="29"/>
+              </w:numPr>
+              <w:spacing w:line="480" w:lineRule="auto"/>
+              <w:ind w:left="319"/>
+              <w:rPr>
+                <w:rFonts w:ascii="Times New Roman" w:hAnsi="Times New Roman" w:cs="Times New Roman"/>
+                <w:sz w:val="24"/>
+                <w:szCs w:val="24"/>
+              </w:rPr>
+            </w:pPr>
+            <w:r>
+              <w:rPr>
+                <w:rFonts w:ascii="Times New Roman" w:hAnsi="Times New Roman" w:cs="Times New Roman"/>
+                <w:sz w:val="24"/>
+                <w:szCs w:val="24"/>
+              </w:rPr>
+              <w:t xml:space="preserve">Sistem memvalidasi apakah </w:t>
+            </w:r>
+            <w:r>
+              <w:rPr>
+                <w:rFonts w:ascii="Times New Roman" w:hAnsi="Times New Roman" w:cs="Times New Roman"/>
+                <w:sz w:val="24"/>
+                <w:szCs w:val="24"/>
+              </w:rPr>
+              <w:t>email dan password benar dan terdaftar</w:t>
+            </w:r>
+            <w:r>
+              <w:rPr>
+                <w:rFonts w:ascii="Times New Roman" w:hAnsi="Times New Roman" w:cs="Times New Roman"/>
+                <w:sz w:val="24"/>
+                <w:szCs w:val="24"/>
+              </w:rPr>
+              <w:t>.</w:t>
+            </w:r>
+          </w:p>
+          <w:p>
+            <w:pPr>
+              <w:pStyle w:val="ListParagraph"/>
+              <w:numPr>
+                <w:ilvl w:val="0"/>
+                <w:numId w:val="29"/>
+              </w:numPr>
+              <w:spacing w:line="480" w:lineRule="auto"/>
+              <w:ind w:left="319"/>
+              <w:rPr>
+                <w:rFonts w:ascii="Times New Roman" w:hAnsi="Times New Roman" w:cs="Times New Roman"/>
+                <w:sz w:val="24"/>
+                <w:szCs w:val="24"/>
+              </w:rPr>
+            </w:pPr>
+            <w:r>
+              <w:rPr>
+                <w:rFonts w:ascii="Times New Roman" w:hAnsi="Times New Roman" w:cs="Times New Roman"/>
+                <w:sz w:val="24"/>
+                <w:szCs w:val="24"/>
+              </w:rPr>
+              <w:lastRenderedPageBreak/>
+              <w:t>Proses Login, kemudian diarahkan ke halaman dashboard.</w:t>
+            </w:r>
+          </w:p>
+        </w:tc>
+      </w:tr>
+      <w:tr>
+        <w:tc>
+          <w:tcPr>
+            <w:tcW w:w="2122" w:type="dxa"/>
+          </w:tcPr>
+          <w:p>
+            <w:pPr>
+              <w:spacing w:line="480" w:lineRule="auto"/>
+              <w:jc w:val="both"/>
+              <w:rPr>
+                <w:rFonts w:ascii="Times New Roman" w:hAnsi="Times New Roman" w:cs="Times New Roman"/>
+                <w:b/>
+                <w:bCs/>
+                <w:sz w:val="24"/>
+                <w:szCs w:val="24"/>
+              </w:rPr>
+            </w:pPr>
+            <w:r>
+              <w:rPr>
+                <w:rFonts w:ascii="Times New Roman" w:hAnsi="Times New Roman" w:cs="Times New Roman"/>
+                <w:b/>
+                <w:bCs/>
+                <w:sz w:val="24"/>
+                <w:szCs w:val="24"/>
+              </w:rPr>
+              <w:lastRenderedPageBreak/>
+              <w:t>Kondisi Alternatif</w:t>
+            </w:r>
+          </w:p>
+        </w:tc>
+        <w:tc>
+          <w:tcPr>
+            <w:tcW w:w="5805" w:type="dxa"/>
+            <w:gridSpan w:val="2"/>
+          </w:tcPr>
+          <w:p>
+            <w:pPr>
+              <w:spacing w:line="480" w:lineRule="auto"/>
+              <w:jc w:val="both"/>
+              <w:rPr>
+                <w:rFonts w:ascii="Times New Roman" w:hAnsi="Times New Roman" w:cs="Times New Roman"/>
+                <w:sz w:val="24"/>
+                <w:szCs w:val="24"/>
+              </w:rPr>
+            </w:pPr>
+            <w:r>
+              <w:rPr>
+                <w:rFonts w:ascii="Times New Roman" w:hAnsi="Times New Roman" w:cs="Times New Roman"/>
+                <w:sz w:val="24"/>
+                <w:szCs w:val="24"/>
+              </w:rPr>
+              <w:t xml:space="preserve">Langkah No. 2 : jika </w:t>
+            </w:r>
+            <w:r>
+              <w:rPr>
+                <w:rFonts w:ascii="Times New Roman" w:hAnsi="Times New Roman" w:cs="Times New Roman"/>
+                <w:i/>
+                <w:iCs/>
+                <w:sz w:val="24"/>
+                <w:szCs w:val="24"/>
+              </w:rPr>
+              <w:t>email</w:t>
+            </w:r>
+            <w:r>
+              <w:rPr>
+                <w:rFonts w:ascii="Times New Roman" w:hAnsi="Times New Roman" w:cs="Times New Roman"/>
+                <w:i/>
+                <w:iCs/>
+                <w:sz w:val="24"/>
+                <w:szCs w:val="24"/>
+              </w:rPr>
+              <w:t xml:space="preserve"> &amp; password</w:t>
+            </w:r>
+            <w:r>
+              <w:rPr>
+                <w:rFonts w:ascii="Times New Roman" w:hAnsi="Times New Roman" w:cs="Times New Roman"/>
+                <w:sz w:val="24"/>
+                <w:szCs w:val="24"/>
+              </w:rPr>
+              <w:t xml:space="preserve"> </w:t>
+            </w:r>
+            <w:r>
+              <w:rPr>
+                <w:rFonts w:ascii="Times New Roman" w:hAnsi="Times New Roman" w:cs="Times New Roman"/>
+                <w:sz w:val="24"/>
+                <w:szCs w:val="24"/>
+              </w:rPr>
+              <w:t xml:space="preserve">salah &amp; </w:t>
+            </w:r>
+            <w:r>
+              <w:rPr>
+                <w:rFonts w:ascii="Times New Roman" w:hAnsi="Times New Roman" w:cs="Times New Roman"/>
+                <w:sz w:val="24"/>
+                <w:szCs w:val="24"/>
+              </w:rPr>
+              <w:t>tidak</w:t>
+            </w:r>
+            <w:r>
+              <w:rPr>
+                <w:rFonts w:ascii="Times New Roman" w:hAnsi="Times New Roman" w:cs="Times New Roman"/>
+                <w:sz w:val="24"/>
+                <w:szCs w:val="24"/>
+              </w:rPr>
+              <w:t xml:space="preserve"> terdaftar maka sistem akan menginformasikan </w:t>
+            </w:r>
+            <w:r>
+              <w:rPr>
+                <w:rFonts w:ascii="Times New Roman" w:hAnsi="Times New Roman" w:cs="Times New Roman"/>
+                <w:sz w:val="24"/>
+                <w:szCs w:val="24"/>
+              </w:rPr>
+              <w:t xml:space="preserve">kesalahan </w:t>
+            </w:r>
+            <w:r>
+              <w:rPr>
+                <w:rFonts w:ascii="Times New Roman" w:hAnsi="Times New Roman" w:cs="Times New Roman"/>
+                <w:sz w:val="24"/>
+                <w:szCs w:val="24"/>
+              </w:rPr>
+              <w:t xml:space="preserve">dan </w:t>
+            </w:r>
+            <w:r>
+              <w:rPr>
+                <w:rFonts w:ascii="Times New Roman" w:hAnsi="Times New Roman" w:cs="Times New Roman"/>
+                <w:sz w:val="24"/>
+                <w:szCs w:val="24"/>
+              </w:rPr>
+              <w:t>proses login</w:t>
+            </w:r>
+            <w:r>
+              <w:rPr>
+                <w:rFonts w:ascii="Times New Roman" w:hAnsi="Times New Roman" w:cs="Times New Roman"/>
+                <w:sz w:val="24"/>
+                <w:szCs w:val="24"/>
+              </w:rPr>
+              <w:t xml:space="preserve"> tidak dapat dilanjutkan.</w:t>
+            </w:r>
+          </w:p>
+        </w:tc>
+      </w:tr>
+      <w:tr>
+        <w:tc>
+          <w:tcPr>
+            <w:tcW w:w="2122" w:type="dxa"/>
+          </w:tcPr>
+          <w:p>
+            <w:pPr>
+              <w:spacing w:line="480" w:lineRule="auto"/>
+              <w:jc w:val="both"/>
+              <w:rPr>
+                <w:rFonts w:ascii="Times New Roman" w:hAnsi="Times New Roman" w:cs="Times New Roman"/>
+                <w:b/>
+                <w:bCs/>
+                <w:sz w:val="24"/>
+                <w:szCs w:val="24"/>
+              </w:rPr>
+            </w:pPr>
+            <w:r>
+              <w:rPr>
+                <w:rFonts w:ascii="Times New Roman" w:hAnsi="Times New Roman" w:cs="Times New Roman"/>
+                <w:b/>
+                <w:bCs/>
+                <w:sz w:val="24"/>
+                <w:szCs w:val="24"/>
+              </w:rPr>
+              <w:t>Kesimpulan</w:t>
+            </w:r>
+          </w:p>
+        </w:tc>
+        <w:tc>
+          <w:tcPr>
+            <w:tcW w:w="5805" w:type="dxa"/>
+            <w:gridSpan w:val="2"/>
+          </w:tcPr>
+          <w:p>
+            <w:pPr>
+              <w:spacing w:line="480" w:lineRule="auto"/>
+              <w:jc w:val="both"/>
+              <w:rPr>
+                <w:rFonts w:ascii="Times New Roman" w:hAnsi="Times New Roman" w:cs="Times New Roman"/>
+                <w:sz w:val="24"/>
+                <w:szCs w:val="24"/>
+              </w:rPr>
+            </w:pPr>
+            <w:r>
+              <w:rPr>
+                <w:rFonts w:ascii="Times New Roman" w:hAnsi="Times New Roman" w:cs="Times New Roman"/>
+                <w:sz w:val="24"/>
+                <w:szCs w:val="24"/>
+              </w:rPr>
+              <w:t xml:space="preserve">User </w:t>
+            </w:r>
+            <w:r>
+              <w:rPr>
+                <w:rFonts w:ascii="Times New Roman" w:hAnsi="Times New Roman" w:cs="Times New Roman"/>
+                <w:sz w:val="24"/>
+                <w:szCs w:val="24"/>
+              </w:rPr>
+              <w:t xml:space="preserve">berhasil login jika </w:t>
+            </w:r>
+            <w:r>
+              <w:rPr>
+                <w:rFonts w:ascii="Times New Roman" w:hAnsi="Times New Roman" w:cs="Times New Roman"/>
+                <w:i/>
+                <w:iCs/>
+                <w:sz w:val="24"/>
+                <w:szCs w:val="24"/>
+              </w:rPr>
+              <w:t xml:space="preserve">email &amp; password </w:t>
+            </w:r>
+            <w:r>
+              <w:rPr>
+                <w:rFonts w:ascii="Times New Roman" w:hAnsi="Times New Roman" w:cs="Times New Roman"/>
+                <w:sz w:val="24"/>
+                <w:szCs w:val="24"/>
+              </w:rPr>
+              <w:t>benar</w:t>
+            </w:r>
+          </w:p>
+        </w:tc>
+      </w:tr>
+      <w:tr>
+        <w:tc>
+          <w:tcPr>
+            <w:tcW w:w="2122" w:type="dxa"/>
+          </w:tcPr>
+          <w:p>
+            <w:pPr>
+              <w:spacing w:line="480" w:lineRule="auto"/>
+              <w:jc w:val="both"/>
+              <w:rPr>
+                <w:rFonts w:ascii="Times New Roman" w:hAnsi="Times New Roman" w:cs="Times New Roman"/>
+                <w:b/>
+                <w:bCs/>
+                <w:sz w:val="24"/>
+                <w:szCs w:val="24"/>
+              </w:rPr>
+            </w:pPr>
+            <w:r>
+              <w:rPr>
+                <w:rFonts w:ascii="Times New Roman" w:hAnsi="Times New Roman" w:cs="Times New Roman"/>
+                <w:b/>
+                <w:bCs/>
+                <w:sz w:val="24"/>
+                <w:szCs w:val="24"/>
+              </w:rPr>
+              <w:t>Post Kondisi</w:t>
+            </w:r>
+          </w:p>
+        </w:tc>
+        <w:tc>
+          <w:tcPr>
+            <w:tcW w:w="5805" w:type="dxa"/>
+            <w:gridSpan w:val="2"/>
+          </w:tcPr>
+          <w:p>
+            <w:pPr>
+              <w:spacing w:line="480" w:lineRule="auto"/>
+              <w:jc w:val="both"/>
+              <w:rPr>
+                <w:rFonts w:ascii="Times New Roman" w:hAnsi="Times New Roman" w:cs="Times New Roman"/>
+                <w:sz w:val="24"/>
+                <w:szCs w:val="24"/>
+              </w:rPr>
+            </w:pPr>
+            <w:r>
+              <w:rPr>
+                <w:rFonts w:ascii="Times New Roman" w:hAnsi="Times New Roman" w:cs="Times New Roman"/>
+                <w:sz w:val="24"/>
+                <w:szCs w:val="24"/>
+              </w:rPr>
+              <w:t>Dapat mengakses menu yang disediakan oleh sistem.</w:t>
+            </w:r>
+          </w:p>
+        </w:tc>
+      </w:tr>
+    </w:tbl>
+    <w:p>
+      <w:pPr>
+        <w:spacing w:line="480" w:lineRule="auto"/>
+        <w:jc w:val="both"/>
+        <w:rPr>
+          <w:rFonts w:ascii="Times New Roman" w:hAnsi="Times New Roman" w:cs="Times New Roman"/>
+          <w:sz w:val="24"/>
+          <w:szCs w:val="24"/>
+        </w:rPr>
+      </w:pPr>
+    </w:p>
+    <w:p>
+      <w:pPr>
+        <w:pStyle w:val="ListParagraph"/>
+        <w:numPr>
+          <w:ilvl w:val="0"/>
+          <w:numId w:val="26"/>
+        </w:numPr>
+        <w:spacing w:line="480" w:lineRule="auto"/>
+        <w:ind w:left="284"/>
+        <w:jc w:val="both"/>
+        <w:rPr>
+          <w:rFonts w:ascii="Times New Roman" w:hAnsi="Times New Roman" w:cs="Times New Roman"/>
+          <w:sz w:val="24"/>
+          <w:szCs w:val="24"/>
+        </w:rPr>
+      </w:pPr>
+      <w:r>
+        <w:rPr>
+          <w:rFonts w:ascii="Times New Roman" w:hAnsi="Times New Roman" w:cs="Times New Roman"/>
+          <w:sz w:val="24"/>
+          <w:szCs w:val="24"/>
+        </w:rPr>
+        <w:t xml:space="preserve">Use Case </w:t>
+      </w:r>
+      <w:r>
+        <w:rPr>
+          <w:rFonts w:ascii="Times New Roman" w:hAnsi="Times New Roman" w:cs="Times New Roman"/>
+          <w:sz w:val="24"/>
+          <w:szCs w:val="24"/>
           <w:lang w:val="en-US"/>
         </w:rPr>
-      </w:pPr>
-      <w:r>
-        <w:rPr>
-          <w:rFonts w:ascii="Times New Roman" w:hAnsi="Times New Roman" w:cs="Times New Roman"/>
+        <w:t>Mengelola Data Master Produk</w:t>
+      </w:r>
+    </w:p>
+    <w:p>
+      <w:pPr>
+        <w:spacing w:line="480" w:lineRule="auto"/>
+        <w:ind w:left="-76" w:firstLine="360"/>
+        <w:jc w:val="both"/>
+        <w:rPr>
+          <w:rFonts w:ascii="Times New Roman" w:hAnsi="Times New Roman" w:cs="Times New Roman"/>
+          <w:sz w:val="24"/>
+          <w:szCs w:val="24"/>
+        </w:rPr>
+      </w:pPr>
+      <w:r>
+        <w:rPr>
+          <w:rFonts w:ascii="Times New Roman" w:hAnsi="Times New Roman" w:cs="Times New Roman"/>
+          <w:sz w:val="24"/>
+          <w:szCs w:val="24"/>
+        </w:rPr>
+        <w:t xml:space="preserve">Use Case </w:t>
+      </w:r>
+      <w:r>
+        <w:rPr>
+          <w:rFonts w:ascii="Times New Roman" w:hAnsi="Times New Roman" w:cs="Times New Roman"/>
+          <w:sz w:val="24"/>
+          <w:szCs w:val="24"/>
           <w:lang w:val="en-US"/>
         </w:rPr>
-        <w:t>//TODO naratif use case</w:t>
-      </w:r>
-    </w:p>
-    <w:p>
-      <w:pPr>
-        <w:rPr>
-          <w:rFonts w:ascii="Times New Roman" w:hAnsi="Times New Roman" w:cs="Times New Roman"/>
-        </w:rPr>
-      </w:pPr>
+        <w:t>Mengelola Data Master Produk</w:t>
+      </w:r>
+      <w:r>
+        <w:rPr>
+          <w:rFonts w:ascii="Times New Roman" w:hAnsi="Times New Roman" w:cs="Times New Roman"/>
+          <w:sz w:val="24"/>
+          <w:szCs w:val="24"/>
+        </w:rPr>
+        <w:t xml:space="preserve"> menjabarkan </w:t>
+      </w:r>
+      <w:r>
+        <w:rPr>
+          <w:rFonts w:ascii="Times New Roman" w:hAnsi="Times New Roman" w:cs="Times New Roman"/>
+          <w:sz w:val="24"/>
+          <w:szCs w:val="24"/>
+          <w:lang w:val="en-US"/>
+        </w:rPr>
+        <w:t xml:space="preserve">proses user mengelola Data </w:t>
+      </w:r>
+      <w:r>
+        <w:rPr>
+          <w:rFonts w:ascii="Times New Roman" w:hAnsi="Times New Roman" w:cs="Times New Roman"/>
+          <w:sz w:val="24"/>
+          <w:szCs w:val="24"/>
+          <w:lang w:val="en-US"/>
+        </w:rPr>
+        <w:t>Produk</w:t>
+      </w:r>
+      <w:r>
+        <w:rPr>
+          <w:rFonts w:ascii="Times New Roman" w:hAnsi="Times New Roman" w:cs="Times New Roman"/>
+          <w:sz w:val="24"/>
+          <w:szCs w:val="24"/>
+        </w:rPr>
+        <w:t>.</w:t>
+      </w:r>
+      <w:r>
+        <w:rPr>
+          <w:rFonts w:ascii="Times New Roman" w:hAnsi="Times New Roman" w:cs="Times New Roman"/>
+          <w:sz w:val="24"/>
+          <w:szCs w:val="24"/>
+          <w:lang w:val="en-US"/>
+        </w:rPr>
+        <w:t xml:space="preserve"> Mengelola di sini bermakna mulai insiasi data pertama produk, update stok, update spesifikasi, dan lainnya.</w:t>
+      </w:r>
+      <w:r>
+        <w:rPr>
+          <w:rFonts w:ascii="Times New Roman" w:hAnsi="Times New Roman" w:cs="Times New Roman"/>
+          <w:sz w:val="24"/>
+          <w:szCs w:val="24"/>
+        </w:rPr>
+        <w:t xml:space="preserve"> </w:t>
+      </w:r>
+      <w:r>
+        <w:rPr>
+          <w:rFonts w:ascii="Times New Roman" w:hAnsi="Times New Roman" w:cs="Times New Roman"/>
+          <w:sz w:val="24"/>
+          <w:szCs w:val="24"/>
+        </w:rPr>
+        <w:t>Pembahasan</w:t>
+      </w:r>
+      <w:r>
+        <w:rPr>
+          <w:rFonts w:ascii="Times New Roman" w:hAnsi="Times New Roman" w:cs="Times New Roman"/>
+          <w:sz w:val="24"/>
+          <w:szCs w:val="24"/>
+          <w:lang w:val="en-US"/>
+        </w:rPr>
+        <w:t xml:space="preserve"> lebih detail</w:t>
+      </w:r>
+      <w:r>
+        <w:rPr>
+          <w:rFonts w:ascii="Times New Roman" w:hAnsi="Times New Roman" w:cs="Times New Roman"/>
+          <w:sz w:val="24"/>
+          <w:szCs w:val="24"/>
+        </w:rPr>
+        <w:t xml:space="preserve"> akan dijelaskan rinci pada tabel </w:t>
+      </w:r>
+    </w:p>
+    <w:p>
+      <w:pPr>
+        <w:spacing w:line="480" w:lineRule="auto"/>
+        <w:jc w:val="both"/>
+        <w:rPr>
+          <w:rFonts w:ascii="Times New Roman" w:hAnsi="Times New Roman" w:cs="Times New Roman"/>
+          <w:sz w:val="24"/>
+          <w:szCs w:val="24"/>
+        </w:rPr>
+      </w:pPr>
+    </w:p>
+    <w:tbl>
+      <w:tblPr>
+        <w:tblStyle w:val="TableGrid"/>
+        <w:tblW w:w="0" w:type="auto"/>
+        <w:tblLook w:val="04A0" w:firstRow="1" w:lastRow="0" w:firstColumn="1" w:lastColumn="0" w:noHBand="0" w:noVBand="1"/>
+      </w:tblPr>
+      <w:tblGrid>
+        <w:gridCol w:w="2122"/>
+        <w:gridCol w:w="2976"/>
+        <w:gridCol w:w="2829"/>
+      </w:tblGrid>
+      <w:tr>
+        <w:tc>
+          <w:tcPr>
+            <w:tcW w:w="2122" w:type="dxa"/>
+          </w:tcPr>
+          <w:p>
+            <w:pPr>
+              <w:spacing w:line="480" w:lineRule="auto"/>
+              <w:jc w:val="both"/>
+              <w:rPr>
+                <w:rFonts w:ascii="Times New Roman" w:hAnsi="Times New Roman" w:cs="Times New Roman"/>
+                <w:b/>
+                <w:bCs/>
+                <w:sz w:val="24"/>
+                <w:szCs w:val="24"/>
+              </w:rPr>
+            </w:pPr>
+            <w:r>
+              <w:rPr>
+                <w:rFonts w:ascii="Times New Roman" w:hAnsi="Times New Roman" w:cs="Times New Roman"/>
+                <w:b/>
+                <w:bCs/>
+                <w:sz w:val="24"/>
+                <w:szCs w:val="24"/>
+              </w:rPr>
+              <w:t>Nama Use Case</w:t>
+            </w:r>
+          </w:p>
+        </w:tc>
+        <w:tc>
+          <w:tcPr>
+            <w:tcW w:w="5805" w:type="dxa"/>
+            <w:gridSpan w:val="2"/>
+          </w:tcPr>
+          <w:p>
+            <w:pPr>
+              <w:spacing w:line="480" w:lineRule="auto"/>
+              <w:jc w:val="both"/>
+              <w:rPr>
+                <w:rFonts w:ascii="Times New Roman" w:hAnsi="Times New Roman" w:cs="Times New Roman"/>
+                <w:sz w:val="24"/>
+                <w:szCs w:val="24"/>
+              </w:rPr>
+            </w:pPr>
+            <w:r>
+              <w:rPr>
+                <w:rFonts w:ascii="Times New Roman" w:hAnsi="Times New Roman" w:cs="Times New Roman"/>
+                <w:sz w:val="24"/>
+                <w:szCs w:val="24"/>
+                <w:lang w:val="en-US"/>
+              </w:rPr>
+              <w:t>Mengelola Data Master Produk</w:t>
+            </w:r>
+          </w:p>
+        </w:tc>
+      </w:tr>
+      <w:tr>
+        <w:tc>
+          <w:tcPr>
+            <w:tcW w:w="2122" w:type="dxa"/>
+          </w:tcPr>
+          <w:p>
+            <w:pPr>
+              <w:spacing w:line="480" w:lineRule="auto"/>
+              <w:jc w:val="both"/>
+              <w:rPr>
+                <w:rFonts w:ascii="Times New Roman" w:hAnsi="Times New Roman" w:cs="Times New Roman"/>
+                <w:b/>
+                <w:bCs/>
+                <w:sz w:val="24"/>
+                <w:szCs w:val="24"/>
+              </w:rPr>
+            </w:pPr>
+            <w:r>
+              <w:rPr>
+                <w:rFonts w:ascii="Times New Roman" w:hAnsi="Times New Roman" w:cs="Times New Roman"/>
+                <w:b/>
+                <w:bCs/>
+                <w:sz w:val="24"/>
+                <w:szCs w:val="24"/>
+              </w:rPr>
+              <w:t>Aktor</w:t>
+            </w:r>
+          </w:p>
+        </w:tc>
+        <w:tc>
+          <w:tcPr>
+            <w:tcW w:w="5805" w:type="dxa"/>
+            <w:gridSpan w:val="2"/>
+          </w:tcPr>
+          <w:p>
+            <w:pPr>
+              <w:spacing w:line="480" w:lineRule="auto"/>
+              <w:jc w:val="both"/>
+              <w:rPr>
+                <w:rFonts w:ascii="Times New Roman" w:hAnsi="Times New Roman" w:cs="Times New Roman"/>
+                <w:sz w:val="24"/>
+                <w:szCs w:val="24"/>
+              </w:rPr>
+            </w:pPr>
+            <w:r>
+              <w:rPr>
+                <w:rFonts w:ascii="Times New Roman" w:hAnsi="Times New Roman" w:cs="Times New Roman"/>
+                <w:sz w:val="24"/>
+                <w:szCs w:val="24"/>
+              </w:rPr>
+              <w:t>Kepala Gudang</w:t>
+            </w:r>
+            <w:r>
+              <w:rPr>
+                <w:rFonts w:ascii="Times New Roman" w:hAnsi="Times New Roman" w:cs="Times New Roman"/>
+                <w:sz w:val="24"/>
+                <w:szCs w:val="24"/>
+                <w:lang w:val="en-US"/>
+              </w:rPr>
+              <w:t xml:space="preserve"> &amp; </w:t>
+            </w:r>
+            <w:r>
+              <w:rPr>
+                <w:rFonts w:ascii="Times New Roman" w:hAnsi="Times New Roman" w:cs="Times New Roman"/>
+                <w:sz w:val="24"/>
+                <w:szCs w:val="24"/>
+              </w:rPr>
+              <w:t>Staff Gudang</w:t>
+            </w:r>
+          </w:p>
+        </w:tc>
+      </w:tr>
+      <w:tr>
+        <w:tc>
+          <w:tcPr>
+            <w:tcW w:w="2122" w:type="dxa"/>
+          </w:tcPr>
+          <w:p>
+            <w:pPr>
+              <w:spacing w:line="480" w:lineRule="auto"/>
+              <w:jc w:val="both"/>
+              <w:rPr>
+                <w:rFonts w:ascii="Times New Roman" w:hAnsi="Times New Roman" w:cs="Times New Roman"/>
+                <w:b/>
+                <w:bCs/>
+                <w:sz w:val="24"/>
+                <w:szCs w:val="24"/>
+              </w:rPr>
+            </w:pPr>
+            <w:r>
+              <w:rPr>
+                <w:rFonts w:ascii="Times New Roman" w:hAnsi="Times New Roman" w:cs="Times New Roman"/>
+                <w:b/>
+                <w:bCs/>
+                <w:sz w:val="24"/>
+                <w:szCs w:val="24"/>
+              </w:rPr>
+              <w:t>Deskripsi</w:t>
+            </w:r>
+          </w:p>
+        </w:tc>
+        <w:tc>
+          <w:tcPr>
+            <w:tcW w:w="5805" w:type="dxa"/>
+            <w:gridSpan w:val="2"/>
+          </w:tcPr>
+          <w:p>
+            <w:pPr>
+              <w:spacing w:line="480" w:lineRule="auto"/>
+              <w:jc w:val="both"/>
+              <w:rPr>
+                <w:rFonts w:ascii="Times New Roman" w:hAnsi="Times New Roman" w:cs="Times New Roman"/>
+                <w:sz w:val="24"/>
+                <w:szCs w:val="24"/>
+                <w:lang w:val="en-US"/>
+              </w:rPr>
+            </w:pPr>
+            <w:r>
+              <w:rPr>
+                <w:rFonts w:ascii="Times New Roman" w:hAnsi="Times New Roman" w:cs="Times New Roman"/>
+                <w:sz w:val="24"/>
+                <w:szCs w:val="24"/>
+              </w:rPr>
+              <w:t xml:space="preserve">Use Case ini menggambarkan kegiatan </w:t>
+            </w:r>
+            <w:r>
+              <w:rPr>
+                <w:rFonts w:ascii="Times New Roman" w:hAnsi="Times New Roman" w:cs="Times New Roman"/>
+                <w:sz w:val="24"/>
+                <w:szCs w:val="24"/>
+                <w:lang w:val="en-US"/>
+              </w:rPr>
+              <w:t>mengelola data master produk.</w:t>
+            </w:r>
+          </w:p>
+        </w:tc>
+      </w:tr>
+      <w:tr>
+        <w:tc>
+          <w:tcPr>
+            <w:tcW w:w="2122" w:type="dxa"/>
+          </w:tcPr>
+          <w:p>
+            <w:pPr>
+              <w:spacing w:line="480" w:lineRule="auto"/>
+              <w:jc w:val="both"/>
+              <w:rPr>
+                <w:rFonts w:ascii="Times New Roman" w:hAnsi="Times New Roman" w:cs="Times New Roman"/>
+                <w:b/>
+                <w:bCs/>
+                <w:sz w:val="24"/>
+                <w:szCs w:val="24"/>
+              </w:rPr>
+            </w:pPr>
+            <w:r>
+              <w:rPr>
+                <w:rFonts w:ascii="Times New Roman" w:hAnsi="Times New Roman" w:cs="Times New Roman"/>
+                <w:b/>
+                <w:bCs/>
+                <w:sz w:val="24"/>
+                <w:szCs w:val="24"/>
+              </w:rPr>
+              <w:t>Prekondisi</w:t>
+            </w:r>
+          </w:p>
+        </w:tc>
+        <w:tc>
+          <w:tcPr>
+            <w:tcW w:w="5805" w:type="dxa"/>
+            <w:gridSpan w:val="2"/>
+          </w:tcPr>
+          <w:p>
+            <w:pPr>
+              <w:spacing w:line="480" w:lineRule="auto"/>
+              <w:jc w:val="both"/>
+              <w:rPr>
+                <w:rFonts w:ascii="Times New Roman" w:hAnsi="Times New Roman" w:cs="Times New Roman"/>
+                <w:sz w:val="24"/>
+                <w:szCs w:val="24"/>
+              </w:rPr>
+            </w:pPr>
+            <w:r>
+              <w:rPr>
+                <w:rFonts w:ascii="Times New Roman" w:hAnsi="Times New Roman" w:cs="Times New Roman"/>
+                <w:sz w:val="24"/>
+                <w:szCs w:val="24"/>
+              </w:rPr>
+              <w:t xml:space="preserve">User </w:t>
+            </w:r>
+            <w:r>
+              <w:rPr>
+                <w:rFonts w:ascii="Times New Roman" w:hAnsi="Times New Roman" w:cs="Times New Roman"/>
+                <w:sz w:val="24"/>
+                <w:szCs w:val="24"/>
+                <w:lang w:val="en-US"/>
+              </w:rPr>
+              <w:t>sudah</w:t>
+            </w:r>
+            <w:r>
+              <w:rPr>
+                <w:rFonts w:ascii="Times New Roman" w:hAnsi="Times New Roman" w:cs="Times New Roman"/>
+                <w:sz w:val="24"/>
+                <w:szCs w:val="24"/>
+              </w:rPr>
+              <w:t xml:space="preserve"> login</w:t>
+            </w:r>
+          </w:p>
+        </w:tc>
+      </w:tr>
+      <w:tr>
+        <w:tc>
+          <w:tcPr>
+            <w:tcW w:w="2122" w:type="dxa"/>
+            <w:vMerge w:val="restart"/>
+            <w:vAlign w:val="center"/>
+          </w:tcPr>
+          <w:p>
+            <w:pPr>
+              <w:spacing w:line="480" w:lineRule="auto"/>
+              <w:rPr>
+                <w:rFonts w:ascii="Times New Roman" w:hAnsi="Times New Roman" w:cs="Times New Roman"/>
+                <w:b/>
+                <w:bCs/>
+                <w:sz w:val="24"/>
+                <w:szCs w:val="24"/>
+              </w:rPr>
+            </w:pPr>
+            <w:r>
+              <w:rPr>
+                <w:rFonts w:ascii="Times New Roman" w:hAnsi="Times New Roman" w:cs="Times New Roman"/>
+                <w:b/>
+                <w:bCs/>
+                <w:sz w:val="24"/>
+                <w:szCs w:val="24"/>
+              </w:rPr>
+              <w:t>Kondisi Normal</w:t>
+            </w:r>
+          </w:p>
+        </w:tc>
+        <w:tc>
+          <w:tcPr>
+            <w:tcW w:w="2976" w:type="dxa"/>
+          </w:tcPr>
+          <w:p>
+            <w:pPr>
+              <w:spacing w:line="480" w:lineRule="auto"/>
+              <w:jc w:val="both"/>
+              <w:rPr>
+                <w:rFonts w:ascii="Times New Roman" w:hAnsi="Times New Roman" w:cs="Times New Roman"/>
+                <w:b/>
+                <w:bCs/>
+                <w:sz w:val="24"/>
+                <w:szCs w:val="24"/>
+              </w:rPr>
+            </w:pPr>
+            <w:r>
+              <w:rPr>
+                <w:rFonts w:ascii="Times New Roman" w:hAnsi="Times New Roman" w:cs="Times New Roman"/>
+                <w:b/>
+                <w:bCs/>
+                <w:sz w:val="24"/>
+                <w:szCs w:val="24"/>
+              </w:rPr>
+              <w:t>Kegiatan Aktor</w:t>
+            </w:r>
+          </w:p>
+        </w:tc>
+        <w:tc>
+          <w:tcPr>
+            <w:tcW w:w="2829" w:type="dxa"/>
+          </w:tcPr>
+          <w:p>
+            <w:pPr>
+              <w:spacing w:line="480" w:lineRule="auto"/>
+              <w:jc w:val="both"/>
+              <w:rPr>
+                <w:rFonts w:ascii="Times New Roman" w:hAnsi="Times New Roman" w:cs="Times New Roman"/>
+                <w:b/>
+                <w:bCs/>
+                <w:sz w:val="24"/>
+                <w:szCs w:val="24"/>
+              </w:rPr>
+            </w:pPr>
+            <w:r>
+              <w:rPr>
+                <w:rFonts w:ascii="Times New Roman" w:hAnsi="Times New Roman" w:cs="Times New Roman"/>
+                <w:b/>
+                <w:bCs/>
+                <w:sz w:val="24"/>
+                <w:szCs w:val="24"/>
+              </w:rPr>
+              <w:t>Respon Sistem</w:t>
+            </w:r>
+          </w:p>
+        </w:tc>
+      </w:tr>
+      <w:tr>
+        <w:tc>
+          <w:tcPr>
+            <w:tcW w:w="2122" w:type="dxa"/>
+            <w:vMerge/>
+          </w:tcPr>
+          <w:p>
+            <w:pPr>
+              <w:spacing w:line="480" w:lineRule="auto"/>
+              <w:jc w:val="both"/>
+              <w:rPr>
+                <w:rFonts w:ascii="Times New Roman" w:hAnsi="Times New Roman" w:cs="Times New Roman"/>
+                <w:b/>
+                <w:bCs/>
+                <w:sz w:val="24"/>
+                <w:szCs w:val="24"/>
+              </w:rPr>
+            </w:pPr>
+          </w:p>
+        </w:tc>
+        <w:tc>
+          <w:tcPr>
+            <w:tcW w:w="2976" w:type="dxa"/>
+          </w:tcPr>
+          <w:p>
+            <w:pPr>
+              <w:pStyle w:val="ListParagraph"/>
+              <w:numPr>
+                <w:ilvl w:val="0"/>
+                <w:numId w:val="30"/>
+              </w:numPr>
+              <w:spacing w:line="480" w:lineRule="auto"/>
+              <w:ind w:left="312"/>
+              <w:rPr>
+                <w:rFonts w:ascii="Times New Roman" w:hAnsi="Times New Roman" w:cs="Times New Roman"/>
+                <w:sz w:val="24"/>
+                <w:szCs w:val="24"/>
+              </w:rPr>
+            </w:pPr>
+            <w:r>
+              <w:rPr>
+                <w:rFonts w:ascii="Times New Roman" w:hAnsi="Times New Roman" w:cs="Times New Roman"/>
+                <w:sz w:val="24"/>
+                <w:szCs w:val="24"/>
+                <w:lang w:val="en-US"/>
+              </w:rPr>
+              <w:t>Masuk pada halaman produk.</w:t>
+            </w:r>
+          </w:p>
+          <w:p>
+            <w:pPr>
+              <w:pStyle w:val="ListParagraph"/>
+              <w:numPr>
+                <w:ilvl w:val="0"/>
+                <w:numId w:val="30"/>
+              </w:numPr>
+              <w:spacing w:line="480" w:lineRule="auto"/>
+              <w:ind w:left="312"/>
+              <w:rPr>
+                <w:rFonts w:ascii="Times New Roman" w:hAnsi="Times New Roman" w:cs="Times New Roman"/>
+                <w:sz w:val="24"/>
+                <w:szCs w:val="24"/>
+              </w:rPr>
+            </w:pPr>
+            <w:r>
+              <w:rPr>
+                <w:rFonts w:ascii="Times New Roman" w:hAnsi="Times New Roman" w:cs="Times New Roman"/>
+                <w:sz w:val="24"/>
+                <w:szCs w:val="24"/>
+              </w:rPr>
+              <w:t>Klik tombol “Tambah Produk Baru”</w:t>
+            </w:r>
+          </w:p>
+          <w:p>
+            <w:pPr>
+              <w:pStyle w:val="ListParagraph"/>
+              <w:numPr>
+                <w:ilvl w:val="0"/>
+                <w:numId w:val="30"/>
+              </w:numPr>
+              <w:spacing w:line="480" w:lineRule="auto"/>
+              <w:ind w:left="312"/>
+              <w:rPr>
+                <w:rFonts w:ascii="Times New Roman" w:hAnsi="Times New Roman" w:cs="Times New Roman"/>
+                <w:sz w:val="24"/>
+                <w:szCs w:val="24"/>
+              </w:rPr>
+            </w:pPr>
+            <w:r>
+              <w:rPr>
+                <w:rFonts w:ascii="Times New Roman" w:hAnsi="Times New Roman" w:cs="Times New Roman"/>
+                <w:sz w:val="24"/>
+                <w:szCs w:val="24"/>
+                <w:lang w:val="en-US"/>
+              </w:rPr>
+              <w:t>Masukan data produk</w:t>
+            </w:r>
+          </w:p>
+          <w:p>
+            <w:pPr>
+              <w:pStyle w:val="ListParagraph"/>
+              <w:numPr>
+                <w:ilvl w:val="0"/>
+                <w:numId w:val="30"/>
+              </w:numPr>
+              <w:spacing w:line="480" w:lineRule="auto"/>
+              <w:ind w:left="312"/>
+              <w:rPr>
+                <w:rFonts w:ascii="Times New Roman" w:hAnsi="Times New Roman" w:cs="Times New Roman"/>
+                <w:sz w:val="24"/>
+                <w:szCs w:val="24"/>
+              </w:rPr>
+            </w:pPr>
+            <w:r>
+              <w:rPr>
+                <w:rFonts w:ascii="Times New Roman" w:hAnsi="Times New Roman" w:cs="Times New Roman"/>
+                <w:sz w:val="24"/>
+                <w:szCs w:val="24"/>
+                <w:lang w:val="en-US"/>
+              </w:rPr>
+              <w:t>Klik simpan</w:t>
+            </w:r>
+            <w:r>
+              <w:rPr>
+                <w:rFonts w:ascii="Times New Roman" w:hAnsi="Times New Roman" w:cs="Times New Roman"/>
+                <w:sz w:val="24"/>
+                <w:szCs w:val="24"/>
+                <w:lang w:val="en-US"/>
+              </w:rPr>
+              <w:t>.</w:t>
+            </w:r>
+          </w:p>
+        </w:tc>
+        <w:tc>
+          <w:tcPr>
+            <w:tcW w:w="2829" w:type="dxa"/>
+          </w:tcPr>
+          <w:p>
+            <w:pPr>
+              <w:pStyle w:val="ListParagraph"/>
+              <w:numPr>
+                <w:ilvl w:val="0"/>
+                <w:numId w:val="30"/>
+              </w:numPr>
+              <w:spacing w:line="480" w:lineRule="auto"/>
+              <w:ind w:left="319"/>
+              <w:rPr>
+                <w:rFonts w:ascii="Times New Roman" w:hAnsi="Times New Roman" w:cs="Times New Roman"/>
+                <w:sz w:val="24"/>
+                <w:szCs w:val="24"/>
+              </w:rPr>
+            </w:pPr>
+            <w:r>
+              <w:rPr>
+                <w:rFonts w:ascii="Times New Roman" w:hAnsi="Times New Roman" w:cs="Times New Roman"/>
+                <w:sz w:val="24"/>
+                <w:szCs w:val="24"/>
+              </w:rPr>
+              <w:t>Sistem memvalidasi</w:t>
+            </w:r>
+            <w:r>
+              <w:rPr>
+                <w:rFonts w:ascii="Times New Roman" w:hAnsi="Times New Roman" w:cs="Times New Roman"/>
+                <w:sz w:val="24"/>
+                <w:szCs w:val="24"/>
+                <w:lang w:val="en-US"/>
+              </w:rPr>
+              <w:t xml:space="preserve"> inputan user.</w:t>
+            </w:r>
+          </w:p>
+          <w:p>
+            <w:pPr>
+              <w:pStyle w:val="ListParagraph"/>
+              <w:numPr>
+                <w:ilvl w:val="0"/>
+                <w:numId w:val="30"/>
+              </w:numPr>
+              <w:spacing w:line="480" w:lineRule="auto"/>
+              <w:ind w:left="319"/>
+              <w:rPr>
+                <w:rFonts w:ascii="Times New Roman" w:hAnsi="Times New Roman" w:cs="Times New Roman"/>
+                <w:sz w:val="24"/>
+                <w:szCs w:val="24"/>
+              </w:rPr>
+            </w:pPr>
+            <w:r>
+              <w:rPr>
+                <w:rFonts w:ascii="Times New Roman" w:hAnsi="Times New Roman" w:cs="Times New Roman"/>
+                <w:sz w:val="24"/>
+                <w:szCs w:val="24"/>
+                <w:lang w:val="en-US"/>
+              </w:rPr>
+              <w:t>Simpan data produk baru.</w:t>
+            </w:r>
+          </w:p>
+        </w:tc>
+      </w:tr>
+      <w:tr>
+        <w:tc>
+          <w:tcPr>
+            <w:tcW w:w="2122" w:type="dxa"/>
+          </w:tcPr>
+          <w:p>
+            <w:pPr>
+              <w:spacing w:line="480" w:lineRule="auto"/>
+              <w:jc w:val="both"/>
+              <w:rPr>
+                <w:rFonts w:ascii="Times New Roman" w:hAnsi="Times New Roman" w:cs="Times New Roman"/>
+                <w:b/>
+                <w:bCs/>
+                <w:sz w:val="24"/>
+                <w:szCs w:val="24"/>
+              </w:rPr>
+            </w:pPr>
+          </w:p>
+        </w:tc>
+        <w:tc>
+          <w:tcPr>
+            <w:tcW w:w="2976" w:type="dxa"/>
+          </w:tcPr>
+          <w:p>
+            <w:pPr>
+              <w:pStyle w:val="ListParagraph"/>
+              <w:numPr>
+                <w:ilvl w:val="0"/>
+                <w:numId w:val="30"/>
+              </w:numPr>
+              <w:spacing w:line="480" w:lineRule="auto"/>
+              <w:ind w:left="312"/>
+              <w:rPr>
+                <w:rFonts w:ascii="Times New Roman" w:hAnsi="Times New Roman" w:cs="Times New Roman"/>
+                <w:sz w:val="24"/>
+                <w:szCs w:val="24"/>
+                <w:lang w:val="en-US"/>
+              </w:rPr>
+            </w:pPr>
+            <w:r>
+              <w:rPr>
+                <w:rFonts w:ascii="Times New Roman" w:hAnsi="Times New Roman" w:cs="Times New Roman"/>
+                <w:sz w:val="24"/>
+                <w:szCs w:val="24"/>
+                <w:lang w:val="en-US"/>
+              </w:rPr>
+              <w:t>Produk baru bisa dilihat di halaman daftar produk.</w:t>
+            </w:r>
+          </w:p>
+          <w:p>
+            <w:pPr>
+              <w:pStyle w:val="ListParagraph"/>
+              <w:numPr>
+                <w:ilvl w:val="0"/>
+                <w:numId w:val="30"/>
+              </w:numPr>
+              <w:spacing w:line="480" w:lineRule="auto"/>
+              <w:ind w:left="312"/>
+              <w:rPr>
+                <w:rFonts w:ascii="Times New Roman" w:hAnsi="Times New Roman" w:cs="Times New Roman"/>
+                <w:sz w:val="24"/>
+                <w:szCs w:val="24"/>
+                <w:lang w:val="en-US"/>
+              </w:rPr>
+            </w:pPr>
+            <w:r>
+              <w:rPr>
+                <w:rFonts w:ascii="Times New Roman" w:hAnsi="Times New Roman" w:cs="Times New Roman"/>
+                <w:sz w:val="24"/>
+                <w:szCs w:val="24"/>
+                <w:lang w:val="en-US"/>
+              </w:rPr>
+              <w:t>Klik tombol “Ubah” untuk mengedit data tentang produk</w:t>
+            </w:r>
+          </w:p>
+          <w:p>
+            <w:pPr>
+              <w:pStyle w:val="ListParagraph"/>
+              <w:numPr>
+                <w:ilvl w:val="0"/>
+                <w:numId w:val="30"/>
+              </w:numPr>
+              <w:spacing w:line="480" w:lineRule="auto"/>
+              <w:ind w:left="312"/>
+              <w:rPr>
+                <w:rFonts w:ascii="Times New Roman" w:hAnsi="Times New Roman" w:cs="Times New Roman"/>
+                <w:sz w:val="24"/>
+                <w:szCs w:val="24"/>
+                <w:lang w:val="en-US"/>
+              </w:rPr>
+            </w:pPr>
+            <w:r>
+              <w:rPr>
+                <w:rFonts w:ascii="Times New Roman" w:hAnsi="Times New Roman" w:cs="Times New Roman"/>
+                <w:sz w:val="24"/>
+                <w:szCs w:val="24"/>
+                <w:lang w:val="en-US"/>
+              </w:rPr>
+              <w:t>Edit data produk</w:t>
+            </w:r>
+          </w:p>
+          <w:p>
+            <w:pPr>
+              <w:pStyle w:val="ListParagraph"/>
+              <w:numPr>
+                <w:ilvl w:val="0"/>
+                <w:numId w:val="30"/>
+              </w:numPr>
+              <w:spacing w:line="480" w:lineRule="auto"/>
+              <w:ind w:left="312"/>
+              <w:rPr>
+                <w:rFonts w:ascii="Times New Roman" w:hAnsi="Times New Roman" w:cs="Times New Roman"/>
+                <w:sz w:val="24"/>
+                <w:szCs w:val="24"/>
+                <w:lang w:val="en-US"/>
+              </w:rPr>
+            </w:pPr>
+            <w:r>
+              <w:rPr>
+                <w:rFonts w:ascii="Times New Roman" w:hAnsi="Times New Roman" w:cs="Times New Roman"/>
+                <w:sz w:val="24"/>
+                <w:szCs w:val="24"/>
+                <w:lang w:val="en-US"/>
+              </w:rPr>
+              <w:t>Klik Simpan</w:t>
+            </w:r>
+          </w:p>
+        </w:tc>
+        <w:tc>
+          <w:tcPr>
+            <w:tcW w:w="2829" w:type="dxa"/>
+          </w:tcPr>
+          <w:p>
+            <w:pPr>
+              <w:pStyle w:val="ListParagraph"/>
+              <w:numPr>
+                <w:ilvl w:val="0"/>
+                <w:numId w:val="30"/>
+              </w:numPr>
+              <w:spacing w:line="480" w:lineRule="auto"/>
+              <w:ind w:left="319"/>
+              <w:rPr>
+                <w:rFonts w:ascii="Times New Roman" w:hAnsi="Times New Roman" w:cs="Times New Roman"/>
+                <w:sz w:val="24"/>
+                <w:szCs w:val="24"/>
+              </w:rPr>
+            </w:pPr>
+            <w:r>
+              <w:rPr>
+                <w:rFonts w:ascii="Times New Roman" w:hAnsi="Times New Roman" w:cs="Times New Roman"/>
+                <w:sz w:val="24"/>
+                <w:szCs w:val="24"/>
+                <w:lang w:val="en-US"/>
+              </w:rPr>
+              <w:t>Sistem memvalidasi inputan user.</w:t>
+            </w:r>
+          </w:p>
+          <w:p>
+            <w:pPr>
+              <w:pStyle w:val="ListParagraph"/>
+              <w:numPr>
+                <w:ilvl w:val="0"/>
+                <w:numId w:val="30"/>
+              </w:numPr>
+              <w:spacing w:line="480" w:lineRule="auto"/>
+              <w:ind w:left="319"/>
+              <w:rPr>
+                <w:rFonts w:ascii="Times New Roman" w:hAnsi="Times New Roman" w:cs="Times New Roman"/>
+                <w:sz w:val="24"/>
+                <w:szCs w:val="24"/>
+              </w:rPr>
+            </w:pPr>
+            <w:r>
+              <w:rPr>
+                <w:rFonts w:ascii="Times New Roman" w:hAnsi="Times New Roman" w:cs="Times New Roman"/>
+                <w:sz w:val="24"/>
+                <w:szCs w:val="24"/>
+              </w:rPr>
+              <w:t>Simpan perubahan data produk.</w:t>
+            </w:r>
+          </w:p>
+        </w:tc>
+      </w:tr>
+      <w:tr>
+        <w:tc>
+          <w:tcPr>
+            <w:tcW w:w="2122" w:type="dxa"/>
+          </w:tcPr>
+          <w:p>
+            <w:pPr>
+              <w:spacing w:line="480" w:lineRule="auto"/>
+              <w:jc w:val="both"/>
+              <w:rPr>
+                <w:rFonts w:ascii="Times New Roman" w:hAnsi="Times New Roman" w:cs="Times New Roman"/>
+                <w:b/>
+                <w:bCs/>
+                <w:sz w:val="24"/>
+                <w:szCs w:val="24"/>
+              </w:rPr>
+            </w:pPr>
+          </w:p>
+        </w:tc>
+        <w:tc>
+          <w:tcPr>
+            <w:tcW w:w="2976" w:type="dxa"/>
+          </w:tcPr>
+          <w:p>
+            <w:pPr>
+              <w:pStyle w:val="ListParagraph"/>
+              <w:numPr>
+                <w:ilvl w:val="0"/>
+                <w:numId w:val="30"/>
+              </w:numPr>
+              <w:spacing w:line="480" w:lineRule="auto"/>
+              <w:ind w:left="312"/>
+              <w:rPr>
+                <w:rFonts w:ascii="Times New Roman" w:hAnsi="Times New Roman" w:cs="Times New Roman"/>
+                <w:sz w:val="24"/>
+                <w:szCs w:val="24"/>
+                <w:lang w:val="en-US"/>
+              </w:rPr>
+            </w:pPr>
+            <w:r>
+              <w:rPr>
+                <w:rFonts w:ascii="Times New Roman" w:hAnsi="Times New Roman" w:cs="Times New Roman"/>
+                <w:sz w:val="24"/>
+                <w:szCs w:val="24"/>
+                <w:lang w:val="en-US"/>
+              </w:rPr>
+              <w:t>Klik tombol “Hapus”</w:t>
+            </w:r>
+          </w:p>
+        </w:tc>
+        <w:tc>
+          <w:tcPr>
+            <w:tcW w:w="2829" w:type="dxa"/>
+          </w:tcPr>
+          <w:p>
+            <w:pPr>
+              <w:pStyle w:val="ListParagraph"/>
+              <w:numPr>
+                <w:ilvl w:val="0"/>
+                <w:numId w:val="30"/>
+              </w:numPr>
+              <w:spacing w:line="480" w:lineRule="auto"/>
+              <w:ind w:left="319"/>
+              <w:rPr>
+                <w:rFonts w:ascii="Times New Roman" w:hAnsi="Times New Roman" w:cs="Times New Roman"/>
+                <w:sz w:val="24"/>
+                <w:szCs w:val="24"/>
+                <w:lang w:val="en-US"/>
+              </w:rPr>
+            </w:pPr>
+            <w:r>
+              <w:rPr>
+                <w:rFonts w:ascii="Times New Roman" w:hAnsi="Times New Roman" w:cs="Times New Roman"/>
+                <w:sz w:val="24"/>
+                <w:szCs w:val="24"/>
+                <w:lang w:val="en-US"/>
+              </w:rPr>
+              <w:t>Memberikan konfirmasi untuk hapus data</w:t>
+            </w:r>
+          </w:p>
+          <w:p>
+            <w:pPr>
+              <w:pStyle w:val="ListParagraph"/>
+              <w:numPr>
+                <w:ilvl w:val="0"/>
+                <w:numId w:val="30"/>
+              </w:numPr>
+              <w:spacing w:line="480" w:lineRule="auto"/>
+              <w:ind w:left="319"/>
+              <w:rPr>
+                <w:rFonts w:ascii="Times New Roman" w:hAnsi="Times New Roman" w:cs="Times New Roman"/>
+                <w:sz w:val="24"/>
+                <w:szCs w:val="24"/>
+                <w:lang w:val="en-US"/>
+              </w:rPr>
+            </w:pPr>
+            <w:r>
+              <w:rPr>
+                <w:rFonts w:ascii="Times New Roman" w:hAnsi="Times New Roman" w:cs="Times New Roman"/>
+                <w:sz w:val="24"/>
+                <w:szCs w:val="24"/>
+                <w:lang w:val="en-US"/>
+              </w:rPr>
+              <w:t>Hapus Data</w:t>
+            </w:r>
+          </w:p>
+        </w:tc>
+      </w:tr>
+      <w:tr>
+        <w:tc>
+          <w:tcPr>
+            <w:tcW w:w="2122" w:type="dxa"/>
+          </w:tcPr>
+          <w:p>
+            <w:pPr>
+              <w:spacing w:line="480" w:lineRule="auto"/>
+              <w:jc w:val="both"/>
+              <w:rPr>
+                <w:rFonts w:ascii="Times New Roman" w:hAnsi="Times New Roman" w:cs="Times New Roman"/>
+                <w:b/>
+                <w:bCs/>
+                <w:sz w:val="24"/>
+                <w:szCs w:val="24"/>
+              </w:rPr>
+            </w:pPr>
+            <w:r>
+              <w:rPr>
+                <w:rFonts w:ascii="Times New Roman" w:hAnsi="Times New Roman" w:cs="Times New Roman"/>
+                <w:b/>
+                <w:bCs/>
+                <w:sz w:val="24"/>
+                <w:szCs w:val="24"/>
+              </w:rPr>
+              <w:t>Kondisi Alternatif</w:t>
+            </w:r>
+          </w:p>
+        </w:tc>
+        <w:tc>
+          <w:tcPr>
+            <w:tcW w:w="5805" w:type="dxa"/>
+            <w:gridSpan w:val="2"/>
+          </w:tcPr>
+          <w:p>
+            <w:pPr>
+              <w:spacing w:line="480" w:lineRule="auto"/>
+              <w:jc w:val="both"/>
+              <w:rPr>
+                <w:rFonts w:ascii="Times New Roman" w:hAnsi="Times New Roman" w:cs="Times New Roman"/>
+                <w:sz w:val="24"/>
+                <w:szCs w:val="24"/>
+                <w:lang w:val="en-US"/>
+              </w:rPr>
+            </w:pPr>
+            <w:r>
+              <w:rPr>
+                <w:rFonts w:ascii="Times New Roman" w:hAnsi="Times New Roman" w:cs="Times New Roman"/>
+                <w:sz w:val="24"/>
+                <w:szCs w:val="24"/>
+              </w:rPr>
+              <w:t xml:space="preserve">Langkah No. </w:t>
+            </w:r>
+            <w:r>
+              <w:rPr>
+                <w:rFonts w:ascii="Times New Roman" w:hAnsi="Times New Roman" w:cs="Times New Roman"/>
+                <w:sz w:val="24"/>
+                <w:szCs w:val="24"/>
+                <w:lang w:val="en-US"/>
+              </w:rPr>
+              <w:t>5 &amp; 11</w:t>
+            </w:r>
+            <w:r>
+              <w:rPr>
+                <w:rFonts w:ascii="Times New Roman" w:hAnsi="Times New Roman" w:cs="Times New Roman"/>
+                <w:sz w:val="24"/>
+                <w:szCs w:val="24"/>
+              </w:rPr>
+              <w:t xml:space="preserve"> : </w:t>
+            </w:r>
+            <w:r>
+              <w:rPr>
+                <w:rFonts w:ascii="Times New Roman" w:hAnsi="Times New Roman" w:cs="Times New Roman"/>
+                <w:sz w:val="24"/>
+                <w:szCs w:val="24"/>
+              </w:rPr>
+              <w:t xml:space="preserve">jika isian tidak sesuai rule yang </w:t>
+            </w:r>
+            <w:r>
+              <w:rPr>
+                <w:rFonts w:ascii="Times New Roman" w:hAnsi="Times New Roman" w:cs="Times New Roman"/>
+                <w:sz w:val="24"/>
+                <w:szCs w:val="24"/>
+              </w:rPr>
+              <w:t>di</w:t>
+            </w:r>
+            <w:r>
+              <w:rPr>
+                <w:rFonts w:ascii="Times New Roman" w:hAnsi="Times New Roman" w:cs="Times New Roman"/>
+                <w:sz w:val="24"/>
+                <w:szCs w:val="24"/>
+                <w:lang w:val="en-US"/>
+              </w:rPr>
+              <w:t>pinta sistem maka tidak dapat dilanjutkan.</w:t>
+            </w:r>
+          </w:p>
+        </w:tc>
+      </w:tr>
+      <w:tr>
+        <w:tc>
+          <w:tcPr>
+            <w:tcW w:w="2122" w:type="dxa"/>
+          </w:tcPr>
+          <w:p>
+            <w:pPr>
+              <w:spacing w:line="480" w:lineRule="auto"/>
+              <w:jc w:val="both"/>
+              <w:rPr>
+                <w:rFonts w:ascii="Times New Roman" w:hAnsi="Times New Roman" w:cs="Times New Roman"/>
+                <w:b/>
+                <w:bCs/>
+                <w:sz w:val="24"/>
+                <w:szCs w:val="24"/>
+              </w:rPr>
+            </w:pPr>
+            <w:r>
+              <w:rPr>
+                <w:rFonts w:ascii="Times New Roman" w:hAnsi="Times New Roman" w:cs="Times New Roman"/>
+                <w:b/>
+                <w:bCs/>
+                <w:sz w:val="24"/>
+                <w:szCs w:val="24"/>
+              </w:rPr>
+              <w:t>Kesimpulan</w:t>
+            </w:r>
+          </w:p>
+        </w:tc>
+        <w:tc>
+          <w:tcPr>
+            <w:tcW w:w="5805" w:type="dxa"/>
+            <w:gridSpan w:val="2"/>
+          </w:tcPr>
+          <w:p>
+            <w:pPr>
+              <w:spacing w:line="480" w:lineRule="auto"/>
+              <w:jc w:val="both"/>
+              <w:rPr>
+                <w:rFonts w:ascii="Times New Roman" w:hAnsi="Times New Roman" w:cs="Times New Roman"/>
+                <w:sz w:val="24"/>
+                <w:szCs w:val="24"/>
+                <w:lang w:val="en-US"/>
+              </w:rPr>
+            </w:pPr>
+            <w:r>
+              <w:rPr>
+                <w:rFonts w:ascii="Times New Roman" w:hAnsi="Times New Roman" w:cs="Times New Roman"/>
+                <w:sz w:val="24"/>
+                <w:szCs w:val="24"/>
+                <w:lang w:val="en-US"/>
+              </w:rPr>
+              <w:t>Mengelola data master produk ini berupa tambah, ubah, hapus data produk.</w:t>
+            </w:r>
+          </w:p>
+        </w:tc>
+      </w:tr>
+      <w:tr>
+        <w:tc>
+          <w:tcPr>
+            <w:tcW w:w="2122" w:type="dxa"/>
+          </w:tcPr>
+          <w:p>
+            <w:pPr>
+              <w:spacing w:line="480" w:lineRule="auto"/>
+              <w:jc w:val="both"/>
+              <w:rPr>
+                <w:rFonts w:ascii="Times New Roman" w:hAnsi="Times New Roman" w:cs="Times New Roman"/>
+                <w:b/>
+                <w:bCs/>
+                <w:sz w:val="24"/>
+                <w:szCs w:val="24"/>
+              </w:rPr>
+            </w:pPr>
+            <w:r>
+              <w:rPr>
+                <w:rFonts w:ascii="Times New Roman" w:hAnsi="Times New Roman" w:cs="Times New Roman"/>
+                <w:b/>
+                <w:bCs/>
+                <w:sz w:val="24"/>
+                <w:szCs w:val="24"/>
+              </w:rPr>
+              <w:t>Post Kondisi</w:t>
+            </w:r>
+          </w:p>
+        </w:tc>
+        <w:tc>
+          <w:tcPr>
+            <w:tcW w:w="5805" w:type="dxa"/>
+            <w:gridSpan w:val="2"/>
+          </w:tcPr>
+          <w:p>
+            <w:pPr>
+              <w:spacing w:line="480" w:lineRule="auto"/>
+              <w:jc w:val="both"/>
+              <w:rPr>
+                <w:rFonts w:ascii="Times New Roman" w:hAnsi="Times New Roman" w:cs="Times New Roman"/>
+                <w:sz w:val="24"/>
+                <w:szCs w:val="24"/>
+                <w:lang w:val="en-US"/>
+              </w:rPr>
+            </w:pPr>
+            <w:r>
+              <w:rPr>
+                <w:rFonts w:ascii="Times New Roman" w:hAnsi="Times New Roman" w:cs="Times New Roman"/>
+                <w:sz w:val="24"/>
+                <w:szCs w:val="24"/>
+                <w:lang w:val="en-US"/>
+              </w:rPr>
+              <w:t>Melihat daftar produk beserta informasi yang termuat.</w:t>
+            </w:r>
+          </w:p>
+        </w:tc>
+      </w:tr>
+    </w:tbl>
+    <w:p>
+      <w:pPr>
+        <w:spacing w:line="480" w:lineRule="auto"/>
+        <w:jc w:val="both"/>
+        <w:rPr>
+          <w:rFonts w:ascii="Times New Roman" w:hAnsi="Times New Roman" w:cs="Times New Roman"/>
+          <w:sz w:val="24"/>
+          <w:szCs w:val="24"/>
+          <w:lang w:val="en-US"/>
+        </w:rPr>
+      </w:pPr>
+      <w:r>
+        <w:rPr>
+          <w:rFonts w:ascii="Times New Roman" w:hAnsi="Times New Roman" w:cs="Times New Roman"/>
+          <w:sz w:val="24"/>
+          <w:szCs w:val="24"/>
+          <w:lang w:val="en-US"/>
+        </w:rPr>
+        <w:lastRenderedPageBreak/>
+        <w:t>// TODO : use case mengelola barang masuk</w:t>
+      </w:r>
     </w:p>
     <w:p>
       <w:pPr>
@@ -21790,6 +25708,95 @@
     </w:lvl>
   </w:abstractNum>
   <w:abstractNum w:abstractNumId="10" w15:restartNumberingAfterBreak="0">
+    <w:nsid w:val="21531EE5"/>
+    <w:multiLevelType w:val="hybridMultilevel"/>
+    <w:tmpl w:val="80747B74"/>
+    <w:lvl w:ilvl="0" w:tplc="FFFFFFFF">
+      <w:start w:val="1"/>
+      <w:numFmt w:val="decimal"/>
+      <w:lvlText w:val="%1."/>
+      <w:lvlJc w:val="left"/>
+      <w:pPr>
+        <w:ind w:left="720" w:hanging="360"/>
+      </w:pPr>
+      <w:rPr>
+        <w:rFonts w:hint="default"/>
+      </w:rPr>
+    </w:lvl>
+    <w:lvl w:ilvl="1" w:tplc="FFFFFFFF" w:tentative="1">
+      <w:start w:val="1"/>
+      <w:numFmt w:val="lowerLetter"/>
+      <w:lvlText w:val="%2."/>
+      <w:lvlJc w:val="left"/>
+      <w:pPr>
+        <w:ind w:left="1440" w:hanging="360"/>
+      </w:pPr>
+    </w:lvl>
+    <w:lvl w:ilvl="2" w:tplc="FFFFFFFF" w:tentative="1">
+      <w:start w:val="1"/>
+      <w:numFmt w:val="lowerRoman"/>
+      <w:lvlText w:val="%3."/>
+      <w:lvlJc w:val="right"/>
+      <w:pPr>
+        <w:ind w:left="2160" w:hanging="180"/>
+      </w:pPr>
+    </w:lvl>
+    <w:lvl w:ilvl="3" w:tplc="FFFFFFFF" w:tentative="1">
+      <w:start w:val="1"/>
+      <w:numFmt w:val="decimal"/>
+      <w:lvlText w:val="%4."/>
+      <w:lvlJc w:val="left"/>
+      <w:pPr>
+        <w:ind w:left="2880" w:hanging="360"/>
+      </w:pPr>
+    </w:lvl>
+    <w:lvl w:ilvl="4" w:tplc="FFFFFFFF" w:tentative="1">
+      <w:start w:val="1"/>
+      <w:numFmt w:val="lowerLetter"/>
+      <w:lvlText w:val="%5."/>
+      <w:lvlJc w:val="left"/>
+      <w:pPr>
+        <w:ind w:left="3600" w:hanging="360"/>
+      </w:pPr>
+    </w:lvl>
+    <w:lvl w:ilvl="5" w:tplc="FFFFFFFF" w:tentative="1">
+      <w:start w:val="1"/>
+      <w:numFmt w:val="lowerRoman"/>
+      <w:lvlText w:val="%6."/>
+      <w:lvlJc w:val="right"/>
+      <w:pPr>
+        <w:ind w:left="4320" w:hanging="180"/>
+      </w:pPr>
+    </w:lvl>
+    <w:lvl w:ilvl="6" w:tplc="FFFFFFFF" w:tentative="1">
+      <w:start w:val="1"/>
+      <w:numFmt w:val="decimal"/>
+      <w:lvlText w:val="%7."/>
+      <w:lvlJc w:val="left"/>
+      <w:pPr>
+        <w:ind w:left="5040" w:hanging="360"/>
+      </w:pPr>
+    </w:lvl>
+    <w:lvl w:ilvl="7" w:tplc="FFFFFFFF" w:tentative="1">
+      <w:start w:val="1"/>
+      <w:numFmt w:val="lowerLetter"/>
+      <w:lvlText w:val="%8."/>
+      <w:lvlJc w:val="left"/>
+      <w:pPr>
+        <w:ind w:left="5760" w:hanging="360"/>
+      </w:pPr>
+    </w:lvl>
+    <w:lvl w:ilvl="8" w:tplc="FFFFFFFF" w:tentative="1">
+      <w:start w:val="1"/>
+      <w:numFmt w:val="lowerRoman"/>
+      <w:lvlText w:val="%9."/>
+      <w:lvlJc w:val="right"/>
+      <w:pPr>
+        <w:ind w:left="6480" w:hanging="180"/>
+      </w:pPr>
+    </w:lvl>
+  </w:abstractNum>
+  <w:abstractNum w:abstractNumId="11" w15:restartNumberingAfterBreak="0">
     <w:nsid w:val="267F2104"/>
     <w:multiLevelType w:val="hybridMultilevel"/>
     <w:tmpl w:val="6F5E0674"/>
@@ -21878,7 +25885,7 @@
       </w:pPr>
     </w:lvl>
   </w:abstractNum>
-  <w:abstractNum w:abstractNumId="11" w15:restartNumberingAfterBreak="0">
+  <w:abstractNum w:abstractNumId="12" w15:restartNumberingAfterBreak="0">
     <w:nsid w:val="2A3576CB"/>
     <w:multiLevelType w:val="hybridMultilevel"/>
     <w:tmpl w:val="163EB96C"/>
@@ -21964,7 +25971,7 @@
       </w:pPr>
     </w:lvl>
   </w:abstractNum>
-  <w:abstractNum w:abstractNumId="12" w15:restartNumberingAfterBreak="0">
+  <w:abstractNum w:abstractNumId="13" w15:restartNumberingAfterBreak="0">
     <w:nsid w:val="2B936749"/>
     <w:multiLevelType w:val="hybridMultilevel"/>
     <w:tmpl w:val="380C9182"/>
@@ -22053,7 +26060,7 @@
       </w:pPr>
     </w:lvl>
   </w:abstractNum>
-  <w:abstractNum w:abstractNumId="13" w15:restartNumberingAfterBreak="0">
+  <w:abstractNum w:abstractNumId="14" w15:restartNumberingAfterBreak="0">
     <w:nsid w:val="2EDB381D"/>
     <w:multiLevelType w:val="multilevel"/>
     <w:tmpl w:val="7F1CD350"/>
@@ -22185,7 +26192,7 @@
       </w:rPr>
     </w:lvl>
   </w:abstractNum>
-  <w:abstractNum w:abstractNumId="14" w15:restartNumberingAfterBreak="0">
+  <w:abstractNum w:abstractNumId="15" w15:restartNumberingAfterBreak="0">
     <w:nsid w:val="2F712FF4"/>
     <w:multiLevelType w:val="hybridMultilevel"/>
     <w:tmpl w:val="BD6EB2CA"/>
@@ -22274,7 +26281,7 @@
       </w:pPr>
     </w:lvl>
   </w:abstractNum>
-  <w:abstractNum w:abstractNumId="15" w15:restartNumberingAfterBreak="0">
+  <w:abstractNum w:abstractNumId="16" w15:restartNumberingAfterBreak="0">
     <w:nsid w:val="333B2587"/>
     <w:multiLevelType w:val="hybridMultilevel"/>
     <w:tmpl w:val="62EA49D0"/>
@@ -22364,7 +26371,96 @@
       </w:pPr>
     </w:lvl>
   </w:abstractNum>
-  <w:abstractNum w:abstractNumId="16" w15:restartNumberingAfterBreak="0">
+  <w:abstractNum w:abstractNumId="17" w15:restartNumberingAfterBreak="0">
+    <w:nsid w:val="3D104C1C"/>
+    <w:multiLevelType w:val="hybridMultilevel"/>
+    <w:tmpl w:val="80747B74"/>
+    <w:lvl w:ilvl="0" w:tplc="FFFFFFFF">
+      <w:start w:val="1"/>
+      <w:numFmt w:val="decimal"/>
+      <w:lvlText w:val="%1."/>
+      <w:lvlJc w:val="left"/>
+      <w:pPr>
+        <w:ind w:left="720" w:hanging="360"/>
+      </w:pPr>
+      <w:rPr>
+        <w:rFonts w:hint="default"/>
+      </w:rPr>
+    </w:lvl>
+    <w:lvl w:ilvl="1" w:tplc="FFFFFFFF" w:tentative="1">
+      <w:start w:val="1"/>
+      <w:numFmt w:val="lowerLetter"/>
+      <w:lvlText w:val="%2."/>
+      <w:lvlJc w:val="left"/>
+      <w:pPr>
+        <w:ind w:left="1440" w:hanging="360"/>
+      </w:pPr>
+    </w:lvl>
+    <w:lvl w:ilvl="2" w:tplc="FFFFFFFF" w:tentative="1">
+      <w:start w:val="1"/>
+      <w:numFmt w:val="lowerRoman"/>
+      <w:lvlText w:val="%3."/>
+      <w:lvlJc w:val="right"/>
+      <w:pPr>
+        <w:ind w:left="2160" w:hanging="180"/>
+      </w:pPr>
+    </w:lvl>
+    <w:lvl w:ilvl="3" w:tplc="FFFFFFFF" w:tentative="1">
+      <w:start w:val="1"/>
+      <w:numFmt w:val="decimal"/>
+      <w:lvlText w:val="%4."/>
+      <w:lvlJc w:val="left"/>
+      <w:pPr>
+        <w:ind w:left="2880" w:hanging="360"/>
+      </w:pPr>
+    </w:lvl>
+    <w:lvl w:ilvl="4" w:tplc="FFFFFFFF" w:tentative="1">
+      <w:start w:val="1"/>
+      <w:numFmt w:val="lowerLetter"/>
+      <w:lvlText w:val="%5."/>
+      <w:lvlJc w:val="left"/>
+      <w:pPr>
+        <w:ind w:left="3600" w:hanging="360"/>
+      </w:pPr>
+    </w:lvl>
+    <w:lvl w:ilvl="5" w:tplc="FFFFFFFF" w:tentative="1">
+      <w:start w:val="1"/>
+      <w:numFmt w:val="lowerRoman"/>
+      <w:lvlText w:val="%6."/>
+      <w:lvlJc w:val="right"/>
+      <w:pPr>
+        <w:ind w:left="4320" w:hanging="180"/>
+      </w:pPr>
+    </w:lvl>
+    <w:lvl w:ilvl="6" w:tplc="FFFFFFFF" w:tentative="1">
+      <w:start w:val="1"/>
+      <w:numFmt w:val="decimal"/>
+      <w:lvlText w:val="%7."/>
+      <w:lvlJc w:val="left"/>
+      <w:pPr>
+        <w:ind w:left="5040" w:hanging="360"/>
+      </w:pPr>
+    </w:lvl>
+    <w:lvl w:ilvl="7" w:tplc="FFFFFFFF" w:tentative="1">
+      <w:start w:val="1"/>
+      <w:numFmt w:val="lowerLetter"/>
+      <w:lvlText w:val="%8."/>
+      <w:lvlJc w:val="left"/>
+      <w:pPr>
+        <w:ind w:left="5760" w:hanging="360"/>
+      </w:pPr>
+    </w:lvl>
+    <w:lvl w:ilvl="8" w:tplc="FFFFFFFF" w:tentative="1">
+      <w:start w:val="1"/>
+      <w:numFmt w:val="lowerRoman"/>
+      <w:lvlText w:val="%9."/>
+      <w:lvlJc w:val="right"/>
+      <w:pPr>
+        <w:ind w:left="6480" w:hanging="180"/>
+      </w:pPr>
+    </w:lvl>
+  </w:abstractNum>
+  <w:abstractNum w:abstractNumId="18" w15:restartNumberingAfterBreak="0">
     <w:nsid w:val="426A19A8"/>
     <w:multiLevelType w:val="hybridMultilevel"/>
     <w:tmpl w:val="10222F02"/>
@@ -22450,7 +26546,7 @@
       </w:pPr>
     </w:lvl>
   </w:abstractNum>
-  <w:abstractNum w:abstractNumId="17" w15:restartNumberingAfterBreak="0">
+  <w:abstractNum w:abstractNumId="19" w15:restartNumberingAfterBreak="0">
     <w:nsid w:val="47B41A5F"/>
     <w:multiLevelType w:val="hybridMultilevel"/>
     <w:tmpl w:val="E91A088A"/>
@@ -22536,7 +26632,7 @@
       </w:pPr>
     </w:lvl>
   </w:abstractNum>
-  <w:abstractNum w:abstractNumId="18" w15:restartNumberingAfterBreak="0">
+  <w:abstractNum w:abstractNumId="20" w15:restartNumberingAfterBreak="0">
     <w:nsid w:val="4C233212"/>
     <w:multiLevelType w:val="hybridMultilevel"/>
     <w:tmpl w:val="2F4A998A"/>
@@ -22625,7 +26721,7 @@
       </w:pPr>
     </w:lvl>
   </w:abstractNum>
-  <w:abstractNum w:abstractNumId="19" w15:restartNumberingAfterBreak="0">
+  <w:abstractNum w:abstractNumId="21" w15:restartNumberingAfterBreak="0">
     <w:nsid w:val="6320056B"/>
     <w:multiLevelType w:val="hybridMultilevel"/>
     <w:tmpl w:val="ED8E0066"/>
@@ -22711,7 +26807,96 @@
       </w:pPr>
     </w:lvl>
   </w:abstractNum>
-  <w:abstractNum w:abstractNumId="20" w15:restartNumberingAfterBreak="0">
+  <w:abstractNum w:abstractNumId="22" w15:restartNumberingAfterBreak="0">
+    <w:nsid w:val="66D9610D"/>
+    <w:multiLevelType w:val="hybridMultilevel"/>
+    <w:tmpl w:val="80747B74"/>
+    <w:lvl w:ilvl="0" w:tplc="03FA087A">
+      <w:start w:val="1"/>
+      <w:numFmt w:val="decimal"/>
+      <w:lvlText w:val="%1."/>
+      <w:lvlJc w:val="left"/>
+      <w:pPr>
+        <w:ind w:left="720" w:hanging="360"/>
+      </w:pPr>
+      <w:rPr>
+        <w:rFonts w:hint="default"/>
+      </w:rPr>
+    </w:lvl>
+    <w:lvl w:ilvl="1" w:tplc="04210019" w:tentative="1">
+      <w:start w:val="1"/>
+      <w:numFmt w:val="lowerLetter"/>
+      <w:lvlText w:val="%2."/>
+      <w:lvlJc w:val="left"/>
+      <w:pPr>
+        <w:ind w:left="1440" w:hanging="360"/>
+      </w:pPr>
+    </w:lvl>
+    <w:lvl w:ilvl="2" w:tplc="0421001B" w:tentative="1">
+      <w:start w:val="1"/>
+      <w:numFmt w:val="lowerRoman"/>
+      <w:lvlText w:val="%3."/>
+      <w:lvlJc w:val="right"/>
+      <w:pPr>
+        <w:ind w:left="2160" w:hanging="180"/>
+      </w:pPr>
+    </w:lvl>
+    <w:lvl w:ilvl="3" w:tplc="0421000F" w:tentative="1">
+      <w:start w:val="1"/>
+      <w:numFmt w:val="decimal"/>
+      <w:lvlText w:val="%4."/>
+      <w:lvlJc w:val="left"/>
+      <w:pPr>
+        <w:ind w:left="2880" w:hanging="360"/>
+      </w:pPr>
+    </w:lvl>
+    <w:lvl w:ilvl="4" w:tplc="04210019" w:tentative="1">
+      <w:start w:val="1"/>
+      <w:numFmt w:val="lowerLetter"/>
+      <w:lvlText w:val="%5."/>
+      <w:lvlJc w:val="left"/>
+      <w:pPr>
+        <w:ind w:left="3600" w:hanging="360"/>
+      </w:pPr>
+    </w:lvl>
+    <w:lvl w:ilvl="5" w:tplc="0421001B" w:tentative="1">
+      <w:start w:val="1"/>
+      <w:numFmt w:val="lowerRoman"/>
+      <w:lvlText w:val="%6."/>
+      <w:lvlJc w:val="right"/>
+      <w:pPr>
+        <w:ind w:left="4320" w:hanging="180"/>
+      </w:pPr>
+    </w:lvl>
+    <w:lvl w:ilvl="6" w:tplc="0421000F" w:tentative="1">
+      <w:start w:val="1"/>
+      <w:numFmt w:val="decimal"/>
+      <w:lvlText w:val="%7."/>
+      <w:lvlJc w:val="left"/>
+      <w:pPr>
+        <w:ind w:left="5040" w:hanging="360"/>
+      </w:pPr>
+    </w:lvl>
+    <w:lvl w:ilvl="7" w:tplc="04210019" w:tentative="1">
+      <w:start w:val="1"/>
+      <w:numFmt w:val="lowerLetter"/>
+      <w:lvlText w:val="%8."/>
+      <w:lvlJc w:val="left"/>
+      <w:pPr>
+        <w:ind w:left="5760" w:hanging="360"/>
+      </w:pPr>
+    </w:lvl>
+    <w:lvl w:ilvl="8" w:tplc="0421001B" w:tentative="1">
+      <w:start w:val="1"/>
+      <w:numFmt w:val="lowerRoman"/>
+      <w:lvlText w:val="%9."/>
+      <w:lvlJc w:val="right"/>
+      <w:pPr>
+        <w:ind w:left="6480" w:hanging="180"/>
+      </w:pPr>
+    </w:lvl>
+  </w:abstractNum>
+  <w:abstractNum w:abstractNumId="23" w15:restartNumberingAfterBreak="0">
     <w:nsid w:val="670870D2"/>
     <w:multiLevelType w:val="hybridMultilevel"/>
     <w:tmpl w:val="3CE0B3BC"/>
@@ -22801,7 +26986,7 @@
       </w:pPr>
     </w:lvl>
   </w:abstractNum>
-  <w:abstractNum w:abstractNumId="21" w15:restartNumberingAfterBreak="0">
+  <w:abstractNum w:abstractNumId="24" w15:restartNumberingAfterBreak="0">
     <w:nsid w:val="68037B00"/>
     <w:multiLevelType w:val="hybridMultilevel"/>
     <w:tmpl w:val="F2B24C54"/>
@@ -22890,7 +27075,96 @@
       </w:pPr>
     </w:lvl>
   </w:abstractNum>
-  <w:abstractNum w:abstractNumId="22" w15:restartNumberingAfterBreak="0">
+  <w:abstractNum w:abstractNumId="25" w15:restartNumberingAfterBreak="0">
+    <w:nsid w:val="6C845EB5"/>
+    <w:multiLevelType w:val="hybridMultilevel"/>
+    <w:tmpl w:val="ED8843E2"/>
+    <w:lvl w:ilvl="0" w:tplc="8A6279EC">
+      <w:start w:val="1"/>
+      <w:numFmt w:val="decimal"/>
+      <w:lvlText w:val="%1)"/>
+      <w:lvlJc w:val="left"/>
+      <w:pPr>
+        <w:ind w:left="720" w:hanging="360"/>
+      </w:pPr>
+      <w:rPr>
+        <w:rFonts w:hint="default"/>
+      </w:rPr>
+    </w:lvl>
+    <w:lvl w:ilvl="1" w:tplc="04210019" w:tentative="1">
+      <w:start w:val="1"/>
+      <w:numFmt w:val="lowerLetter"/>
+      <w:lvlText w:val="%2."/>
+      <w:lvlJc w:val="left"/>
+      <w:pPr>
+        <w:ind w:left="1440" w:hanging="360"/>
+      </w:pPr>
+    </w:lvl>
+    <w:lvl w:ilvl="2" w:tplc="0421001B" w:tentative="1">
+      <w:start w:val="1"/>
+      <w:numFmt w:val="lowerRoman"/>
+      <w:lvlText w:val="%3."/>
+      <w:lvlJc w:val="right"/>
+      <w:pPr>
+        <w:ind w:left="2160" w:hanging="180"/>
+      </w:pPr>
+    </w:lvl>
+    <w:lvl w:ilvl="3" w:tplc="0421000F" w:tentative="1">
+      <w:start w:val="1"/>
+      <w:numFmt w:val="decimal"/>
+      <w:lvlText w:val="%4."/>
+      <w:lvlJc w:val="left"/>
+      <w:pPr>
+        <w:ind w:left="2880" w:hanging="360"/>
+      </w:pPr>
+    </w:lvl>
+    <w:lvl w:ilvl="4" w:tplc="04210019" w:tentative="1">
+      <w:start w:val="1"/>
+      <w:numFmt w:val="lowerLetter"/>
+      <w:lvlText w:val="%5."/>
+      <w:lvlJc w:val="left"/>
+      <w:pPr>
+        <w:ind w:left="3600" w:hanging="360"/>
+      </w:pPr>
+    </w:lvl>
+    <w:lvl w:ilvl="5" w:tplc="0421001B" w:tentative="1">
+      <w:start w:val="1"/>
+      <w:numFmt w:val="lowerRoman"/>
+      <w:lvlText w:val="%6."/>
+      <w:lvlJc w:val="right"/>
+      <w:pPr>
+        <w:ind w:left="4320" w:hanging="180"/>
+      </w:pPr>
+    </w:lvl>
+    <w:lvl w:ilvl="6" w:tplc="0421000F" w:tentative="1">
+      <w:start w:val="1"/>
+      <w:numFmt w:val="decimal"/>
+      <w:lvlText w:val="%7."/>
+      <w:lvlJc w:val="left"/>
+      <w:pPr>
+        <w:ind w:left="5040" w:hanging="360"/>
+      </w:pPr>
+    </w:lvl>
+    <w:lvl w:ilvl="7" w:tplc="04210019" w:tentative="1">
+      <w:start w:val="1"/>
+      <w:numFmt w:val="lowerLetter"/>
+      <w:lvlText w:val="%8."/>
+      <w:lvlJc w:val="left"/>
+      <w:pPr>
+        <w:ind w:left="5760" w:hanging="360"/>
+      </w:pPr>
+    </w:lvl>
+    <w:lvl w:ilvl="8" w:tplc="0421001B" w:tentative="1">
+      <w:start w:val="1"/>
+      <w:numFmt w:val="lowerRoman"/>
+      <w:lvlText w:val="%9."/>
+      <w:lvlJc w:val="right"/>
+      <w:pPr>
+        <w:ind w:left="6480" w:hanging="180"/>
+      </w:pPr>
+    </w:lvl>
+  </w:abstractNum>
+  <w:abstractNum w:abstractNumId="26" w15:restartNumberingAfterBreak="0">
     <w:nsid w:val="721A1039"/>
     <w:multiLevelType w:val="hybridMultilevel"/>
     <w:tmpl w:val="BD944D18"/>
@@ -22976,7 +27250,96 @@
       </w:pPr>
     </w:lvl>
   </w:abstractNum>
-  <w:abstractNum w:abstractNumId="23" w15:restartNumberingAfterBreak="0">
+  <w:abstractNum w:abstractNumId="27" w15:restartNumberingAfterBreak="0">
+    <w:nsid w:val="721B432D"/>
+    <w:multiLevelType w:val="hybridMultilevel"/>
+    <w:tmpl w:val="80747B74"/>
+    <w:lvl w:ilvl="0" w:tplc="FFFFFFFF">
+      <w:start w:val="1"/>
+      <w:numFmt w:val="decimal"/>
+      <w:lvlText w:val="%1."/>
+      <w:lvlJc w:val="left"/>
+      <w:pPr>
+        <w:ind w:left="720" w:hanging="360"/>
+      </w:pPr>
+      <w:rPr>
+        <w:rFonts w:hint="default"/>
+      </w:rPr>
+    </w:lvl>
+    <w:lvl w:ilvl="1" w:tplc="FFFFFFFF" w:tentative="1">
+      <w:start w:val="1"/>
+      <w:numFmt w:val="lowerLetter"/>
+      <w:lvlText w:val="%2."/>
+      <w:lvlJc w:val="left"/>
+      <w:pPr>
+        <w:ind w:left="1440" w:hanging="360"/>
+      </w:pPr>
+    </w:lvl>
+    <w:lvl w:ilvl="2" w:tplc="FFFFFFFF" w:tentative="1">
+      <w:start w:val="1"/>
+      <w:numFmt w:val="lowerRoman"/>
+      <w:lvlText w:val="%3."/>
+      <w:lvlJc w:val="right"/>
+      <w:pPr>
+        <w:ind w:left="2160" w:hanging="180"/>
+      </w:pPr>
+    </w:lvl>
+    <w:lvl w:ilvl="3" w:tplc="FFFFFFFF" w:tentative="1">
+      <w:start w:val="1"/>
+      <w:numFmt w:val="decimal"/>
+      <w:lvlText w:val="%4."/>
+      <w:lvlJc w:val="left"/>
+      <w:pPr>
+        <w:ind w:left="2880" w:hanging="360"/>
+      </w:pPr>
+    </w:lvl>
+    <w:lvl w:ilvl="4" w:tplc="FFFFFFFF" w:tentative="1">
+      <w:start w:val="1"/>
+      <w:numFmt w:val="lowerLetter"/>
+      <w:lvlText w:val="%5."/>
+      <w:lvlJc w:val="left"/>
+      <w:pPr>
+        <w:ind w:left="3600" w:hanging="360"/>
+      </w:pPr>
+    </w:lvl>
+    <w:lvl w:ilvl="5" w:tplc="FFFFFFFF" w:tentative="1">
+      <w:start w:val="1"/>
+      <w:numFmt w:val="lowerRoman"/>
+      <w:lvlText w:val="%6."/>
+      <w:lvlJc w:val="right"/>
+      <w:pPr>
+        <w:ind w:left="4320" w:hanging="180"/>
+      </w:pPr>
+    </w:lvl>
+    <w:lvl w:ilvl="6" w:tplc="FFFFFFFF" w:tentative="1">
+      <w:start w:val="1"/>
+      <w:numFmt w:val="decimal"/>
+      <w:lvlText w:val="%7."/>
+      <w:lvlJc w:val="left"/>
+      <w:pPr>
+        <w:ind w:left="5040" w:hanging="360"/>
+      </w:pPr>
+    </w:lvl>
+    <w:lvl w:ilvl="7" w:tplc="FFFFFFFF" w:tentative="1">
+      <w:start w:val="1"/>
+      <w:numFmt w:val="lowerLetter"/>
+      <w:lvlText w:val="%8."/>
+      <w:lvlJc w:val="left"/>
+      <w:pPr>
+        <w:ind w:left="5760" w:hanging="360"/>
+      </w:pPr>
+    </w:lvl>
+    <w:lvl w:ilvl="8" w:tplc="FFFFFFFF" w:tentative="1">
+      <w:start w:val="1"/>
+      <w:numFmt w:val="lowerRoman"/>
+      <w:lvlText w:val="%9."/>
+      <w:lvlJc w:val="right"/>
+      <w:pPr>
+        <w:ind w:left="6480" w:hanging="180"/>
+      </w:pPr>
+    </w:lvl>
+  </w:abstractNum>
+  <w:abstractNum w:abstractNumId="28" w15:restartNumberingAfterBreak="0">
     <w:nsid w:val="79091946"/>
     <w:multiLevelType w:val="hybridMultilevel"/>
     <w:tmpl w:val="F64C812E"/>
@@ -23065,7 +27428,7 @@
       </w:pPr>
     </w:lvl>
   </w:abstractNum>
-  <w:abstractNum w:abstractNumId="24" w15:restartNumberingAfterBreak="0">
+  <w:abstractNum w:abstractNumId="29" w15:restartNumberingAfterBreak="0">
     <w:nsid w:val="7D324637"/>
     <w:multiLevelType w:val="hybridMultilevel"/>
     <w:tmpl w:val="4704CAD2"/>
@@ -23155,22 +27518,22 @@
     </w:lvl>
   </w:abstractNum>
   <w:num w:numId="1" w16cid:durableId="1280532511">
-    <w:abstractNumId w:val="13"/>
+    <w:abstractNumId w:val="14"/>
   </w:num>
   <w:num w:numId="2" w16cid:durableId="1421684562">
-    <w:abstractNumId w:val="17"/>
+    <w:abstractNumId w:val="19"/>
   </w:num>
   <w:num w:numId="3" w16cid:durableId="1993557971">
     <w:abstractNumId w:val="8"/>
   </w:num>
   <w:num w:numId="4" w16cid:durableId="305626846">
-    <w:abstractNumId w:val="16"/>
+    <w:abstractNumId w:val="18"/>
   </w:num>
   <w:num w:numId="5" w16cid:durableId="1933318579">
-    <w:abstractNumId w:val="19"/>
+    <w:abstractNumId w:val="21"/>
   </w:num>
   <w:num w:numId="6" w16cid:durableId="473452986">
-    <w:abstractNumId w:val="22"/>
+    <w:abstractNumId w:val="26"/>
   </w:num>
   <w:num w:numId="7" w16cid:durableId="710805658">
     <w:abstractNumId w:val="9"/>
@@ -23179,55 +27542,70 @@
     <w:abstractNumId w:val="7"/>
   </w:num>
   <w:num w:numId="9" w16cid:durableId="1143041624">
-    <w:abstractNumId w:val="12"/>
+    <w:abstractNumId w:val="13"/>
   </w:num>
   <w:num w:numId="10" w16cid:durableId="1063600585">
     <w:abstractNumId w:val="1"/>
   </w:num>
   <w:num w:numId="11" w16cid:durableId="78985800">
-    <w:abstractNumId w:val="20"/>
+    <w:abstractNumId w:val="23"/>
   </w:num>
   <w:num w:numId="12" w16cid:durableId="454103524">
-    <w:abstractNumId w:val="10"/>
+    <w:abstractNumId w:val="11"/>
   </w:num>
   <w:num w:numId="13" w16cid:durableId="238365305">
-    <w:abstractNumId w:val="18"/>
+    <w:abstractNumId w:val="20"/>
   </w:num>
   <w:num w:numId="14" w16cid:durableId="1899054761">
     <w:abstractNumId w:val="2"/>
   </w:num>
   <w:num w:numId="15" w16cid:durableId="909386368">
-    <w:abstractNumId w:val="14"/>
+    <w:abstractNumId w:val="15"/>
   </w:num>
   <w:num w:numId="16" w16cid:durableId="1888947871">
     <w:abstractNumId w:val="3"/>
   </w:num>
   <w:num w:numId="17" w16cid:durableId="1426874934">
-    <w:abstractNumId w:val="24"/>
+    <w:abstractNumId w:val="29"/>
   </w:num>
   <w:num w:numId="18" w16cid:durableId="781455644">
-    <w:abstractNumId w:val="11"/>
+    <w:abstractNumId w:val="12"/>
   </w:num>
   <w:num w:numId="19" w16cid:durableId="1134983996">
     <w:abstractNumId w:val="6"/>
   </w:num>
   <w:num w:numId="20" w16cid:durableId="782772581">
-    <w:abstractNumId w:val="15"/>
+    <w:abstractNumId w:val="16"/>
   </w:num>
   <w:num w:numId="21" w16cid:durableId="1096512845">
     <w:abstractNumId w:val="4"/>
   </w:num>
   <w:num w:numId="22" w16cid:durableId="1097553146">
-    <w:abstractNumId w:val="23"/>
+    <w:abstractNumId w:val="28"/>
   </w:num>
   <w:num w:numId="23" w16cid:durableId="1329865703">
     <w:abstractNumId w:val="0"/>
   </w:num>
   <w:num w:numId="24" w16cid:durableId="2058158348">
-    <w:abstractNumId w:val="21"/>
+    <w:abstractNumId w:val="24"/>
   </w:num>
   <w:num w:numId="25" w16cid:durableId="594820884">
     <w:abstractNumId w:val="5"/>
+  </w:num>
+  <w:num w:numId="26" w16cid:durableId="65809242">
+    <w:abstractNumId w:val="25"/>
+  </w:num>
+  <w:num w:numId="27" w16cid:durableId="1352800767">
+    <w:abstractNumId w:val="22"/>
+  </w:num>
+  <w:num w:numId="28" w16cid:durableId="1335761326">
+    <w:abstractNumId w:val="27"/>
+  </w:num>
+  <w:num w:numId="29" w16cid:durableId="2071881789">
+    <w:abstractNumId w:val="10"/>
+  </w:num>
+  <w:num w:numId="30" w16cid:durableId="86586525">
+    <w:abstractNumId w:val="17"/>
   </w:num>
 </w:numbering>
 </file>
@@ -23630,7 +28008,7 @@
   <w:style w:type="paragraph" w:default="1" w:styleId="Normal">
     <w:name w:val="Normal"/>
     <w:qFormat/>
-    <w:rsid w:val="00372281"/>
+    <w:rsid w:val="0034110F"/>
   </w:style>
   <w:style w:type="paragraph" w:styleId="Heading1">
     <w:name w:val="heading 1"/>

</xml_diff>